<commit_message>
Slight changes w/ prof's comments
</commit_message>
<xml_diff>
--- a/report/Report OOP.docx
+++ b/report/Report OOP.docx
@@ -52,7 +52,7 @@
                     <pic:cNvPicPr preferRelativeResize="0"/>
                   </pic:nvPicPr>
                   <pic:blipFill>
-                    <a:blip r:embed="rId7"/>
+                    <a:blip r:embed="rId8"/>
                     <a:srcRect/>
                     <a:stretch>
                       <a:fillRect/>
@@ -1081,27 +1081,35 @@
           <w:sz w:val="36"/>
           <w:szCs w:val="36"/>
         </w:rPr>
-        <w:t>........................................................5</w:t>
-      </w:r>
-    </w:p>
-    <w:p>
-      <w:pPr>
-        <w:shd w:val="clear" w:color="auto" w:fill="FFFFFF"/>
-        <w:rPr>
-          <w:rFonts w:ascii="Times New Roman" w:eastAsia="Times New Roman" w:hAnsi="Times New Roman" w:cs="Times New Roman"/>
-          <w:sz w:val="24"/>
-          <w:szCs w:val="24"/>
-        </w:rPr>
-      </w:pPr>
-    </w:p>
-    <w:p>
-      <w:pPr>
-        <w:shd w:val="clear" w:color="auto" w:fill="FFFFFF"/>
+        <w:t>........................................................</w:t>
+      </w:r>
+      <w:r>
         <w:rPr>
           <w:rFonts w:ascii="EB Garamond" w:eastAsia="EB Garamond" w:hAnsi="EB Garamond" w:cs="EB Garamond"/>
           <w:sz w:val="36"/>
           <w:szCs w:val="36"/>
         </w:rPr>
+        <w:t>6</w:t>
+      </w:r>
+    </w:p>
+    <w:p>
+      <w:pPr>
+        <w:shd w:val="clear" w:color="auto" w:fill="FFFFFF"/>
+        <w:rPr>
+          <w:rFonts w:ascii="Times New Roman" w:eastAsia="Times New Roman" w:hAnsi="Times New Roman" w:cs="Times New Roman"/>
+          <w:sz w:val="24"/>
+          <w:szCs w:val="24"/>
+        </w:rPr>
+      </w:pPr>
+    </w:p>
+    <w:p>
+      <w:pPr>
+        <w:shd w:val="clear" w:color="auto" w:fill="FFFFFF"/>
+        <w:rPr>
+          <w:rFonts w:ascii="EB Garamond" w:eastAsia="EB Garamond" w:hAnsi="EB Garamond" w:cs="EB Garamond"/>
+          <w:sz w:val="36"/>
+          <w:szCs w:val="36"/>
+        </w:rPr>
       </w:pPr>
       <w:r>
         <w:rPr>
@@ -1267,7 +1275,15 @@
           <w:sz w:val="36"/>
           <w:szCs w:val="36"/>
         </w:rPr>
-        <w:t>...............................................................................................11</w:t>
+        <w:t>...............................................................................................1</w:t>
+      </w:r>
+      <w:r>
+        <w:rPr>
+          <w:rFonts w:ascii="EB Garamond" w:eastAsia="EB Garamond" w:hAnsi="EB Garamond" w:cs="EB Garamond"/>
+          <w:sz w:val="36"/>
+          <w:szCs w:val="36"/>
+        </w:rPr>
+        <w:t>2</w:t>
       </w:r>
     </w:p>
     <w:p>
@@ -4089,31 +4105,49 @@
                 <w:rFonts w:ascii="Times New Roman" w:eastAsia="Times New Roman" w:hAnsi="Times New Roman" w:cs="Times New Roman"/>
               </w:rPr>
             </w:pPr>
-            <w:r>
-              <w:rPr>
-                <w:rFonts w:ascii="Times New Roman" w:eastAsia="Times New Roman" w:hAnsi="Times New Roman" w:cs="Times New Roman"/>
-              </w:rPr>
-              <w:t>Hồ Minh Khôi</w:t>
-            </w:r>
-          </w:p>
-        </w:tc>
-      </w:tr>
-      <w:tr>
-        <w:trPr>
-          <w:trHeight w:val="420"/>
-        </w:trPr>
-        <w:tc>
-          <w:tcPr>
-            <w:tcW w:w="2505" w:type="dxa"/>
-            <w:vMerge/>
-            <w:shd w:val="clear" w:color="auto" w:fill="auto"/>
-            <w:tcMar>
-              <w:top w:w="100" w:type="dxa"/>
-              <w:left w:w="100" w:type="dxa"/>
-              <w:bottom w:w="100" w:type="dxa"/>
-              <w:right w:w="100" w:type="dxa"/>
-            </w:tcMar>
-          </w:tcPr>
+            <w:proofErr w:type="spellStart"/>
+            <w:r>
+              <w:rPr>
+                <w:rFonts w:ascii="Times New Roman" w:eastAsia="Times New Roman" w:hAnsi="Times New Roman" w:cs="Times New Roman"/>
+              </w:rPr>
+              <w:t>Trần</w:t>
+            </w:r>
+            <w:proofErr w:type="spellEnd"/>
+            <w:r>
+              <w:rPr>
+                <w:rFonts w:ascii="Times New Roman" w:eastAsia="Times New Roman" w:hAnsi="Times New Roman" w:cs="Times New Roman"/>
+              </w:rPr>
+              <w:t xml:space="preserve"> </w:t>
+            </w:r>
+            <w:proofErr w:type="spellStart"/>
+            <w:r>
+              <w:rPr>
+                <w:rFonts w:ascii="Times New Roman" w:eastAsia="Times New Roman" w:hAnsi="Times New Roman" w:cs="Times New Roman"/>
+              </w:rPr>
+              <w:t>Quốc</w:t>
+            </w:r>
+            <w:proofErr w:type="spellEnd"/>
+            <w:r>
+              <w:rPr>
+                <w:rFonts w:ascii="Times New Roman" w:eastAsia="Times New Roman" w:hAnsi="Times New Roman" w:cs="Times New Roman"/>
+              </w:rPr>
+              <w:t xml:space="preserve"> </w:t>
+            </w:r>
+            <w:proofErr w:type="spellStart"/>
+            <w:r>
+              <w:rPr>
+                <w:rFonts w:ascii="Times New Roman" w:eastAsia="Times New Roman" w:hAnsi="Times New Roman" w:cs="Times New Roman"/>
+              </w:rPr>
+              <w:t>Khánh</w:t>
+            </w:r>
+            <w:proofErr w:type="spellEnd"/>
+            <w:r>
+              <w:rPr>
+                <w:rFonts w:ascii="Times New Roman" w:eastAsia="Times New Roman" w:hAnsi="Times New Roman" w:cs="Times New Roman"/>
+              </w:rPr>
+              <w:t xml:space="preserve"> (20%)</w:t>
+            </w:r>
+          </w:p>
           <w:p>
             <w:pPr>
               <w:widowControl w:val="0"/>
@@ -4129,11 +4163,29 @@
                 <w:rFonts w:ascii="Times New Roman" w:eastAsia="Times New Roman" w:hAnsi="Times New Roman" w:cs="Times New Roman"/>
               </w:rPr>
             </w:pPr>
-          </w:p>
-        </w:tc>
-        <w:tc>
-          <w:tcPr>
-            <w:tcW w:w="4695" w:type="dxa"/>
+            <w:r>
+              <w:rPr>
+                <w:rFonts w:ascii="Times New Roman" w:eastAsia="Times New Roman" w:hAnsi="Times New Roman" w:cs="Times New Roman"/>
+              </w:rPr>
+              <w:t>Hồ Minh Khôi</w:t>
+            </w:r>
+            <w:r>
+              <w:rPr>
+                <w:rFonts w:ascii="Times New Roman" w:eastAsia="Times New Roman" w:hAnsi="Times New Roman" w:cs="Times New Roman"/>
+              </w:rPr>
+              <w:t xml:space="preserve"> (80%)</w:t>
+            </w:r>
+          </w:p>
+        </w:tc>
+      </w:tr>
+      <w:tr>
+        <w:trPr>
+          <w:trHeight w:val="420"/>
+        </w:trPr>
+        <w:tc>
+          <w:tcPr>
+            <w:tcW w:w="2505" w:type="dxa"/>
+            <w:vMerge/>
             <w:shd w:val="clear" w:color="auto" w:fill="auto"/>
             <w:tcMar>
               <w:top w:w="100" w:type="dxa"/>
@@ -4157,17 +4209,11 @@
                 <w:rFonts w:ascii="Times New Roman" w:eastAsia="Times New Roman" w:hAnsi="Times New Roman" w:cs="Times New Roman"/>
               </w:rPr>
             </w:pPr>
-            <w:r>
-              <w:rPr>
-                <w:rFonts w:ascii="Times New Roman" w:eastAsia="Times New Roman" w:hAnsi="Times New Roman" w:cs="Times New Roman"/>
-              </w:rPr>
-              <w:t>Components’ name and functions</w:t>
-            </w:r>
-          </w:p>
-        </w:tc>
-        <w:tc>
-          <w:tcPr>
-            <w:tcW w:w="3240" w:type="dxa"/>
+          </w:p>
+        </w:tc>
+        <w:tc>
+          <w:tcPr>
+            <w:tcW w:w="4695" w:type="dxa"/>
             <w:shd w:val="clear" w:color="auto" w:fill="auto"/>
             <w:tcMar>
               <w:top w:w="100" w:type="dxa"/>
@@ -4191,49 +4237,25 @@
                 <w:rFonts w:ascii="Times New Roman" w:eastAsia="Times New Roman" w:hAnsi="Times New Roman" w:cs="Times New Roman"/>
               </w:rPr>
             </w:pPr>
-            <w:proofErr w:type="spellStart"/>
-            <w:r>
-              <w:rPr>
-                <w:rFonts w:ascii="Times New Roman" w:eastAsia="Times New Roman" w:hAnsi="Times New Roman" w:cs="Times New Roman"/>
-              </w:rPr>
-              <w:t>Trần</w:t>
-            </w:r>
-            <w:proofErr w:type="spellEnd"/>
-            <w:r>
-              <w:rPr>
-                <w:rFonts w:ascii="Times New Roman" w:eastAsia="Times New Roman" w:hAnsi="Times New Roman" w:cs="Times New Roman"/>
-              </w:rPr>
-              <w:t xml:space="preserve"> </w:t>
-            </w:r>
-            <w:proofErr w:type="spellStart"/>
-            <w:r>
-              <w:rPr>
-                <w:rFonts w:ascii="Times New Roman" w:eastAsia="Times New Roman" w:hAnsi="Times New Roman" w:cs="Times New Roman"/>
-              </w:rPr>
-              <w:t>Quốc</w:t>
-            </w:r>
-            <w:proofErr w:type="spellEnd"/>
-            <w:r>
-              <w:rPr>
-                <w:rFonts w:ascii="Times New Roman" w:eastAsia="Times New Roman" w:hAnsi="Times New Roman" w:cs="Times New Roman"/>
-              </w:rPr>
-              <w:t xml:space="preserve"> </w:t>
-            </w:r>
-            <w:proofErr w:type="spellStart"/>
-            <w:r>
-              <w:rPr>
-                <w:rFonts w:ascii="Times New Roman" w:eastAsia="Times New Roman" w:hAnsi="Times New Roman" w:cs="Times New Roman"/>
-              </w:rPr>
-              <w:t>Khánh</w:t>
-            </w:r>
-            <w:proofErr w:type="spellEnd"/>
-            <w:r>
-              <w:rPr>
-                <w:rFonts w:ascii="Times New Roman" w:eastAsia="Times New Roman" w:hAnsi="Times New Roman" w:cs="Times New Roman"/>
-              </w:rPr>
-              <w:t xml:space="preserve"> (50%)</w:t>
-            </w:r>
-          </w:p>
+            <w:r>
+              <w:rPr>
+                <w:rFonts w:ascii="Times New Roman" w:eastAsia="Times New Roman" w:hAnsi="Times New Roman" w:cs="Times New Roman"/>
+              </w:rPr>
+              <w:t>Components’ name and functions – Prokaryotes &amp; Protist</w:t>
+            </w:r>
+          </w:p>
+        </w:tc>
+        <w:tc>
+          <w:tcPr>
+            <w:tcW w:w="3240" w:type="dxa"/>
+            <w:shd w:val="clear" w:color="auto" w:fill="auto"/>
+            <w:tcMar>
+              <w:top w:w="100" w:type="dxa"/>
+              <w:left w:w="100" w:type="dxa"/>
+              <w:bottom w:w="100" w:type="dxa"/>
+              <w:right w:w="100" w:type="dxa"/>
+            </w:tcMar>
+          </w:tcPr>
           <w:p>
             <w:pPr>
               <w:widowControl w:val="0"/>
@@ -4268,7 +4290,7 @@
               <w:rPr>
                 <w:rFonts w:ascii="Times New Roman" w:eastAsia="Times New Roman" w:hAnsi="Times New Roman" w:cs="Times New Roman"/>
               </w:rPr>
-              <w:t>Ngọc</w:t>
+              <w:t>Quốc</w:t>
             </w:r>
             <w:proofErr w:type="spellEnd"/>
             <w:r>
@@ -4289,7 +4311,7 @@
               <w:rPr>
                 <w:rFonts w:ascii="Times New Roman" w:eastAsia="Times New Roman" w:hAnsi="Times New Roman" w:cs="Times New Roman"/>
               </w:rPr>
-              <w:t xml:space="preserve"> (50%)</w:t>
+              <w:t xml:space="preserve"> </w:t>
             </w:r>
           </w:p>
         </w:tc>
@@ -4301,7 +4323,7 @@
         <w:tc>
           <w:tcPr>
             <w:tcW w:w="2505" w:type="dxa"/>
-            <w:vMerge w:val="restart"/>
+            <w:vMerge/>
             <w:shd w:val="clear" w:color="auto" w:fill="auto"/>
             <w:tcMar>
               <w:top w:w="100" w:type="dxa"/>
@@ -4325,12 +4347,6 @@
                 <w:rFonts w:ascii="Times New Roman" w:eastAsia="Times New Roman" w:hAnsi="Times New Roman" w:cs="Times New Roman"/>
               </w:rPr>
             </w:pPr>
-            <w:r>
-              <w:rPr>
-                <w:rFonts w:ascii="Times New Roman" w:eastAsia="Times New Roman" w:hAnsi="Times New Roman" w:cs="Times New Roman"/>
-              </w:rPr>
-              <w:t>Report and Slides</w:t>
-            </w:r>
           </w:p>
         </w:tc>
         <w:tc>
@@ -4363,7 +4379,7 @@
               <w:rPr>
                 <w:rFonts w:ascii="Times New Roman" w:eastAsia="Times New Roman" w:hAnsi="Times New Roman" w:cs="Times New Roman"/>
               </w:rPr>
-              <w:t>Report outline</w:t>
+              <w:t>Components’ name and functions – The remaining Eukaryotes</w:t>
             </w:r>
           </w:p>
         </w:tc>
@@ -4429,13 +4445,25 @@
               <w:t>Khánh</w:t>
             </w:r>
             <w:proofErr w:type="spellEnd"/>
-            <w:r>
-              <w:rPr>
-                <w:rFonts w:ascii="Times New Roman" w:eastAsia="Times New Roman" w:hAnsi="Times New Roman" w:cs="Times New Roman"/>
-              </w:rPr>
-              <w:t xml:space="preserve"> (50%)</w:t>
-            </w:r>
-          </w:p>
+          </w:p>
+        </w:tc>
+      </w:tr>
+      <w:tr>
+        <w:trPr>
+          <w:trHeight w:val="420"/>
+        </w:trPr>
+        <w:tc>
+          <w:tcPr>
+            <w:tcW w:w="2505" w:type="dxa"/>
+            <w:vMerge w:val="restart"/>
+            <w:shd w:val="clear" w:color="auto" w:fill="auto"/>
+            <w:tcMar>
+              <w:top w:w="100" w:type="dxa"/>
+              <w:left w:w="100" w:type="dxa"/>
+              <w:bottom w:w="100" w:type="dxa"/>
+              <w:right w:w="100" w:type="dxa"/>
+            </w:tcMar>
+          </w:tcPr>
           <w:p>
             <w:pPr>
               <w:widowControl w:val="0"/>
@@ -4451,59 +4479,17 @@
                 <w:rFonts w:ascii="Times New Roman" w:eastAsia="Times New Roman" w:hAnsi="Times New Roman" w:cs="Times New Roman"/>
               </w:rPr>
             </w:pPr>
-            <w:proofErr w:type="spellStart"/>
-            <w:r>
-              <w:rPr>
-                <w:rFonts w:ascii="Times New Roman" w:eastAsia="Times New Roman" w:hAnsi="Times New Roman" w:cs="Times New Roman"/>
-              </w:rPr>
-              <w:t>Trần</w:t>
-            </w:r>
-            <w:proofErr w:type="spellEnd"/>
-            <w:r>
-              <w:rPr>
-                <w:rFonts w:ascii="Times New Roman" w:eastAsia="Times New Roman" w:hAnsi="Times New Roman" w:cs="Times New Roman"/>
-              </w:rPr>
-              <w:t xml:space="preserve"> </w:t>
-            </w:r>
-            <w:proofErr w:type="spellStart"/>
-            <w:r>
-              <w:rPr>
-                <w:rFonts w:ascii="Times New Roman" w:eastAsia="Times New Roman" w:hAnsi="Times New Roman" w:cs="Times New Roman"/>
-              </w:rPr>
-              <w:t>Cát</w:t>
-            </w:r>
-            <w:proofErr w:type="spellEnd"/>
-            <w:r>
-              <w:rPr>
-                <w:rFonts w:ascii="Times New Roman" w:eastAsia="Times New Roman" w:hAnsi="Times New Roman" w:cs="Times New Roman"/>
-              </w:rPr>
-              <w:t xml:space="preserve"> </w:t>
-            </w:r>
-            <w:proofErr w:type="spellStart"/>
-            <w:r>
-              <w:rPr>
-                <w:rFonts w:ascii="Times New Roman" w:eastAsia="Times New Roman" w:hAnsi="Times New Roman" w:cs="Times New Roman"/>
-              </w:rPr>
-              <w:t>Khánh</w:t>
-            </w:r>
-            <w:proofErr w:type="spellEnd"/>
-            <w:r>
-              <w:rPr>
-                <w:rFonts w:ascii="Times New Roman" w:eastAsia="Times New Roman" w:hAnsi="Times New Roman" w:cs="Times New Roman"/>
-              </w:rPr>
-              <w:t xml:space="preserve"> (50%)</w:t>
-            </w:r>
-          </w:p>
-        </w:tc>
-      </w:tr>
-      <w:tr>
-        <w:trPr>
-          <w:trHeight w:val="420"/>
-        </w:trPr>
-        <w:tc>
-          <w:tcPr>
-            <w:tcW w:w="2505" w:type="dxa"/>
-            <w:vMerge/>
+            <w:r>
+              <w:rPr>
+                <w:rFonts w:ascii="Times New Roman" w:eastAsia="Times New Roman" w:hAnsi="Times New Roman" w:cs="Times New Roman"/>
+              </w:rPr>
+              <w:t>Report and Slides</w:t>
+            </w:r>
+          </w:p>
+        </w:tc>
+        <w:tc>
+          <w:tcPr>
+            <w:tcW w:w="4695" w:type="dxa"/>
             <w:shd w:val="clear" w:color="auto" w:fill="auto"/>
             <w:tcMar>
               <w:top w:w="100" w:type="dxa"/>
@@ -4527,11 +4513,17 @@
                 <w:rFonts w:ascii="Times New Roman" w:eastAsia="Times New Roman" w:hAnsi="Times New Roman" w:cs="Times New Roman"/>
               </w:rPr>
             </w:pPr>
-          </w:p>
-        </w:tc>
-        <w:tc>
-          <w:tcPr>
-            <w:tcW w:w="4695" w:type="dxa"/>
+            <w:r>
+              <w:rPr>
+                <w:rFonts w:ascii="Times New Roman" w:eastAsia="Times New Roman" w:hAnsi="Times New Roman" w:cs="Times New Roman"/>
+              </w:rPr>
+              <w:t>Report outline</w:t>
+            </w:r>
+          </w:p>
+        </w:tc>
+        <w:tc>
+          <w:tcPr>
+            <w:tcW w:w="3240" w:type="dxa"/>
             <w:shd w:val="clear" w:color="auto" w:fill="auto"/>
             <w:tcMar>
               <w:top w:w="100" w:type="dxa"/>
@@ -4555,25 +4547,49 @@
                 <w:rFonts w:ascii="Times New Roman" w:eastAsia="Times New Roman" w:hAnsi="Times New Roman" w:cs="Times New Roman"/>
               </w:rPr>
             </w:pPr>
-            <w:r>
-              <w:rPr>
-                <w:rFonts w:ascii="Times New Roman" w:eastAsia="Times New Roman" w:hAnsi="Times New Roman" w:cs="Times New Roman"/>
-              </w:rPr>
-              <w:t>Finishing report</w:t>
-            </w:r>
-          </w:p>
-        </w:tc>
-        <w:tc>
-          <w:tcPr>
-            <w:tcW w:w="3240" w:type="dxa"/>
-            <w:shd w:val="clear" w:color="auto" w:fill="auto"/>
-            <w:tcMar>
-              <w:top w:w="100" w:type="dxa"/>
-              <w:left w:w="100" w:type="dxa"/>
-              <w:bottom w:w="100" w:type="dxa"/>
-              <w:right w:w="100" w:type="dxa"/>
-            </w:tcMar>
-          </w:tcPr>
+            <w:proofErr w:type="spellStart"/>
+            <w:r>
+              <w:rPr>
+                <w:rFonts w:ascii="Times New Roman" w:eastAsia="Times New Roman" w:hAnsi="Times New Roman" w:cs="Times New Roman"/>
+              </w:rPr>
+              <w:t>Trần</w:t>
+            </w:r>
+            <w:proofErr w:type="spellEnd"/>
+            <w:r>
+              <w:rPr>
+                <w:rFonts w:ascii="Times New Roman" w:eastAsia="Times New Roman" w:hAnsi="Times New Roman" w:cs="Times New Roman"/>
+              </w:rPr>
+              <w:t xml:space="preserve"> </w:t>
+            </w:r>
+            <w:proofErr w:type="spellStart"/>
+            <w:r>
+              <w:rPr>
+                <w:rFonts w:ascii="Times New Roman" w:eastAsia="Times New Roman" w:hAnsi="Times New Roman" w:cs="Times New Roman"/>
+              </w:rPr>
+              <w:t>Ngọc</w:t>
+            </w:r>
+            <w:proofErr w:type="spellEnd"/>
+            <w:r>
+              <w:rPr>
+                <w:rFonts w:ascii="Times New Roman" w:eastAsia="Times New Roman" w:hAnsi="Times New Roman" w:cs="Times New Roman"/>
+              </w:rPr>
+              <w:t xml:space="preserve"> </w:t>
+            </w:r>
+            <w:proofErr w:type="spellStart"/>
+            <w:r>
+              <w:rPr>
+                <w:rFonts w:ascii="Times New Roman" w:eastAsia="Times New Roman" w:hAnsi="Times New Roman" w:cs="Times New Roman"/>
+              </w:rPr>
+              <w:t>Khánh</w:t>
+            </w:r>
+            <w:proofErr w:type="spellEnd"/>
+            <w:r>
+              <w:rPr>
+                <w:rFonts w:ascii="Times New Roman" w:eastAsia="Times New Roman" w:hAnsi="Times New Roman" w:cs="Times New Roman"/>
+              </w:rPr>
+              <w:t xml:space="preserve"> (50%)</w:t>
+            </w:r>
+          </w:p>
           <w:p>
             <w:pPr>
               <w:widowControl w:val="0"/>
@@ -4589,13 +4605,67 @@
                 <w:rFonts w:ascii="Times New Roman" w:eastAsia="Times New Roman" w:hAnsi="Times New Roman" w:cs="Times New Roman"/>
               </w:rPr>
             </w:pPr>
-            <w:r>
-              <w:rPr>
-                <w:rFonts w:ascii="Times New Roman" w:eastAsia="Times New Roman" w:hAnsi="Times New Roman" w:cs="Times New Roman"/>
-              </w:rPr>
-              <w:t>Hồ Minh Khôi (80%)</w:t>
-            </w:r>
-          </w:p>
+            <w:proofErr w:type="spellStart"/>
+            <w:r>
+              <w:rPr>
+                <w:rFonts w:ascii="Times New Roman" w:eastAsia="Times New Roman" w:hAnsi="Times New Roman" w:cs="Times New Roman"/>
+              </w:rPr>
+              <w:t>Trần</w:t>
+            </w:r>
+            <w:proofErr w:type="spellEnd"/>
+            <w:r>
+              <w:rPr>
+                <w:rFonts w:ascii="Times New Roman" w:eastAsia="Times New Roman" w:hAnsi="Times New Roman" w:cs="Times New Roman"/>
+              </w:rPr>
+              <w:t xml:space="preserve"> </w:t>
+            </w:r>
+            <w:proofErr w:type="spellStart"/>
+            <w:r>
+              <w:rPr>
+                <w:rFonts w:ascii="Times New Roman" w:eastAsia="Times New Roman" w:hAnsi="Times New Roman" w:cs="Times New Roman"/>
+              </w:rPr>
+              <w:t>Cát</w:t>
+            </w:r>
+            <w:proofErr w:type="spellEnd"/>
+            <w:r>
+              <w:rPr>
+                <w:rFonts w:ascii="Times New Roman" w:eastAsia="Times New Roman" w:hAnsi="Times New Roman" w:cs="Times New Roman"/>
+              </w:rPr>
+              <w:t xml:space="preserve"> </w:t>
+            </w:r>
+            <w:proofErr w:type="spellStart"/>
+            <w:r>
+              <w:rPr>
+                <w:rFonts w:ascii="Times New Roman" w:eastAsia="Times New Roman" w:hAnsi="Times New Roman" w:cs="Times New Roman"/>
+              </w:rPr>
+              <w:t>Khánh</w:t>
+            </w:r>
+            <w:proofErr w:type="spellEnd"/>
+            <w:r>
+              <w:rPr>
+                <w:rFonts w:ascii="Times New Roman" w:eastAsia="Times New Roman" w:hAnsi="Times New Roman" w:cs="Times New Roman"/>
+              </w:rPr>
+              <w:t xml:space="preserve"> (50%)</w:t>
+            </w:r>
+          </w:p>
+        </w:tc>
+      </w:tr>
+      <w:tr>
+        <w:trPr>
+          <w:trHeight w:val="420"/>
+        </w:trPr>
+        <w:tc>
+          <w:tcPr>
+            <w:tcW w:w="2505" w:type="dxa"/>
+            <w:vMerge/>
+            <w:shd w:val="clear" w:color="auto" w:fill="auto"/>
+            <w:tcMar>
+              <w:top w:w="100" w:type="dxa"/>
+              <w:left w:w="100" w:type="dxa"/>
+              <w:bottom w:w="100" w:type="dxa"/>
+              <w:right w:w="100" w:type="dxa"/>
+            </w:tcMar>
+          </w:tcPr>
           <w:p>
             <w:pPr>
               <w:widowControl w:val="0"/>
@@ -4611,59 +4681,11 @@
                 <w:rFonts w:ascii="Times New Roman" w:eastAsia="Times New Roman" w:hAnsi="Times New Roman" w:cs="Times New Roman"/>
               </w:rPr>
             </w:pPr>
-            <w:proofErr w:type="spellStart"/>
-            <w:r>
-              <w:rPr>
-                <w:rFonts w:ascii="Times New Roman" w:eastAsia="Times New Roman" w:hAnsi="Times New Roman" w:cs="Times New Roman"/>
-              </w:rPr>
-              <w:t>Trần</w:t>
-            </w:r>
-            <w:proofErr w:type="spellEnd"/>
-            <w:r>
-              <w:rPr>
-                <w:rFonts w:ascii="Times New Roman" w:eastAsia="Times New Roman" w:hAnsi="Times New Roman" w:cs="Times New Roman"/>
-              </w:rPr>
-              <w:t xml:space="preserve"> </w:t>
-            </w:r>
-            <w:proofErr w:type="spellStart"/>
-            <w:r>
-              <w:rPr>
-                <w:rFonts w:ascii="Times New Roman" w:eastAsia="Times New Roman" w:hAnsi="Times New Roman" w:cs="Times New Roman"/>
-              </w:rPr>
-              <w:t>Cát</w:t>
-            </w:r>
-            <w:proofErr w:type="spellEnd"/>
-            <w:r>
-              <w:rPr>
-                <w:rFonts w:ascii="Times New Roman" w:eastAsia="Times New Roman" w:hAnsi="Times New Roman" w:cs="Times New Roman"/>
-              </w:rPr>
-              <w:t xml:space="preserve"> </w:t>
-            </w:r>
-            <w:proofErr w:type="spellStart"/>
-            <w:r>
-              <w:rPr>
-                <w:rFonts w:ascii="Times New Roman" w:eastAsia="Times New Roman" w:hAnsi="Times New Roman" w:cs="Times New Roman"/>
-              </w:rPr>
-              <w:t>Khánh</w:t>
-            </w:r>
-            <w:proofErr w:type="spellEnd"/>
-            <w:r>
-              <w:rPr>
-                <w:rFonts w:ascii="Times New Roman" w:eastAsia="Times New Roman" w:hAnsi="Times New Roman" w:cs="Times New Roman"/>
-              </w:rPr>
-              <w:t xml:space="preserve"> (20%)</w:t>
-            </w:r>
-          </w:p>
-        </w:tc>
-      </w:tr>
-      <w:tr>
-        <w:trPr>
-          <w:trHeight w:val="420"/>
-        </w:trPr>
-        <w:tc>
-          <w:tcPr>
-            <w:tcW w:w="2505" w:type="dxa"/>
-            <w:vMerge/>
+          </w:p>
+        </w:tc>
+        <w:tc>
+          <w:tcPr>
+            <w:tcW w:w="4695" w:type="dxa"/>
             <w:shd w:val="clear" w:color="auto" w:fill="auto"/>
             <w:tcMar>
               <w:top w:w="100" w:type="dxa"/>
@@ -4687,11 +4709,17 @@
                 <w:rFonts w:ascii="Times New Roman" w:eastAsia="Times New Roman" w:hAnsi="Times New Roman" w:cs="Times New Roman"/>
               </w:rPr>
             </w:pPr>
-          </w:p>
-        </w:tc>
-        <w:tc>
-          <w:tcPr>
-            <w:tcW w:w="4695" w:type="dxa"/>
+            <w:r>
+              <w:rPr>
+                <w:rFonts w:ascii="Times New Roman" w:eastAsia="Times New Roman" w:hAnsi="Times New Roman" w:cs="Times New Roman"/>
+              </w:rPr>
+              <w:t>Finishing report – Reference &amp; OOP methods</w:t>
+            </w:r>
+          </w:p>
+        </w:tc>
+        <w:tc>
+          <w:tcPr>
+            <w:tcW w:w="3240" w:type="dxa"/>
             <w:shd w:val="clear" w:color="auto" w:fill="auto"/>
             <w:tcMar>
               <w:top w:w="100" w:type="dxa"/>
@@ -4715,17 +4743,53 @@
                 <w:rFonts w:ascii="Times New Roman" w:eastAsia="Times New Roman" w:hAnsi="Times New Roman" w:cs="Times New Roman"/>
               </w:rPr>
             </w:pPr>
-            <w:r>
-              <w:rPr>
-                <w:rFonts w:ascii="Times New Roman" w:eastAsia="Times New Roman" w:hAnsi="Times New Roman" w:cs="Times New Roman"/>
-              </w:rPr>
-              <w:t>Slides preparation</w:t>
-            </w:r>
-          </w:p>
-        </w:tc>
-        <w:tc>
-          <w:tcPr>
-            <w:tcW w:w="3240" w:type="dxa"/>
+            <w:proofErr w:type="spellStart"/>
+            <w:r>
+              <w:rPr>
+                <w:rFonts w:ascii="Times New Roman" w:eastAsia="Times New Roman" w:hAnsi="Times New Roman" w:cs="Times New Roman"/>
+              </w:rPr>
+              <w:t>Trần</w:t>
+            </w:r>
+            <w:proofErr w:type="spellEnd"/>
+            <w:r>
+              <w:rPr>
+                <w:rFonts w:ascii="Times New Roman" w:eastAsia="Times New Roman" w:hAnsi="Times New Roman" w:cs="Times New Roman"/>
+              </w:rPr>
+              <w:t xml:space="preserve"> </w:t>
+            </w:r>
+            <w:proofErr w:type="spellStart"/>
+            <w:r>
+              <w:rPr>
+                <w:rFonts w:ascii="Times New Roman" w:eastAsia="Times New Roman" w:hAnsi="Times New Roman" w:cs="Times New Roman"/>
+              </w:rPr>
+              <w:t>Cát</w:t>
+            </w:r>
+            <w:proofErr w:type="spellEnd"/>
+            <w:r>
+              <w:rPr>
+                <w:rFonts w:ascii="Times New Roman" w:eastAsia="Times New Roman" w:hAnsi="Times New Roman" w:cs="Times New Roman"/>
+              </w:rPr>
+              <w:t xml:space="preserve"> </w:t>
+            </w:r>
+            <w:proofErr w:type="spellStart"/>
+            <w:r>
+              <w:rPr>
+                <w:rFonts w:ascii="Times New Roman" w:eastAsia="Times New Roman" w:hAnsi="Times New Roman" w:cs="Times New Roman"/>
+              </w:rPr>
+              <w:t>Khánh</w:t>
+            </w:r>
+            <w:proofErr w:type="spellEnd"/>
+          </w:p>
+        </w:tc>
+      </w:tr>
+      <w:tr>
+        <w:trPr>
+          <w:trHeight w:val="420"/>
+        </w:trPr>
+        <w:tc>
+          <w:tcPr>
+            <w:tcW w:w="2505" w:type="dxa"/>
+            <w:vMerge/>
             <w:shd w:val="clear" w:color="auto" w:fill="auto"/>
             <w:tcMar>
               <w:top w:w="100" w:type="dxa"/>
@@ -4749,49 +4813,19 @@
                 <w:rFonts w:ascii="Times New Roman" w:eastAsia="Times New Roman" w:hAnsi="Times New Roman" w:cs="Times New Roman"/>
               </w:rPr>
             </w:pPr>
-            <w:proofErr w:type="spellStart"/>
-            <w:r>
-              <w:rPr>
-                <w:rFonts w:ascii="Times New Roman" w:eastAsia="Times New Roman" w:hAnsi="Times New Roman" w:cs="Times New Roman"/>
-              </w:rPr>
-              <w:t>Trần</w:t>
-            </w:r>
-            <w:proofErr w:type="spellEnd"/>
-            <w:r>
-              <w:rPr>
-                <w:rFonts w:ascii="Times New Roman" w:eastAsia="Times New Roman" w:hAnsi="Times New Roman" w:cs="Times New Roman"/>
-              </w:rPr>
-              <w:t xml:space="preserve"> </w:t>
-            </w:r>
-            <w:proofErr w:type="spellStart"/>
-            <w:r>
-              <w:rPr>
-                <w:rFonts w:ascii="Times New Roman" w:eastAsia="Times New Roman" w:hAnsi="Times New Roman" w:cs="Times New Roman"/>
-              </w:rPr>
-              <w:t>Cát</w:t>
-            </w:r>
-            <w:proofErr w:type="spellEnd"/>
-            <w:r>
-              <w:rPr>
-                <w:rFonts w:ascii="Times New Roman" w:eastAsia="Times New Roman" w:hAnsi="Times New Roman" w:cs="Times New Roman"/>
-              </w:rPr>
-              <w:t xml:space="preserve"> </w:t>
-            </w:r>
-            <w:proofErr w:type="spellStart"/>
-            <w:r>
-              <w:rPr>
-                <w:rFonts w:ascii="Times New Roman" w:eastAsia="Times New Roman" w:hAnsi="Times New Roman" w:cs="Times New Roman"/>
-              </w:rPr>
-              <w:t>Khánh</w:t>
-            </w:r>
-            <w:proofErr w:type="spellEnd"/>
-            <w:r>
-              <w:rPr>
-                <w:rFonts w:ascii="Times New Roman" w:eastAsia="Times New Roman" w:hAnsi="Times New Roman" w:cs="Times New Roman"/>
-              </w:rPr>
-              <w:t xml:space="preserve"> (60%)</w:t>
-            </w:r>
-          </w:p>
+          </w:p>
+        </w:tc>
+        <w:tc>
+          <w:tcPr>
+            <w:tcW w:w="4695" w:type="dxa"/>
+            <w:shd w:val="clear" w:color="auto" w:fill="auto"/>
+            <w:tcMar>
+              <w:top w:w="100" w:type="dxa"/>
+              <w:left w:w="100" w:type="dxa"/>
+              <w:bottom w:w="100" w:type="dxa"/>
+              <w:right w:w="100" w:type="dxa"/>
+            </w:tcMar>
+          </w:tcPr>
           <w:p>
             <w:pPr>
               <w:widowControl w:val="0"/>
@@ -4807,49 +4841,25 @@
                 <w:rFonts w:ascii="Times New Roman" w:eastAsia="Times New Roman" w:hAnsi="Times New Roman" w:cs="Times New Roman"/>
               </w:rPr>
             </w:pPr>
-            <w:proofErr w:type="spellStart"/>
-            <w:r>
-              <w:rPr>
-                <w:rFonts w:ascii="Times New Roman" w:eastAsia="Times New Roman" w:hAnsi="Times New Roman" w:cs="Times New Roman"/>
-              </w:rPr>
-              <w:t>Trần</w:t>
-            </w:r>
-            <w:proofErr w:type="spellEnd"/>
-            <w:r>
-              <w:rPr>
-                <w:rFonts w:ascii="Times New Roman" w:eastAsia="Times New Roman" w:hAnsi="Times New Roman" w:cs="Times New Roman"/>
-              </w:rPr>
-              <w:t xml:space="preserve"> </w:t>
-            </w:r>
-            <w:proofErr w:type="spellStart"/>
-            <w:r>
-              <w:rPr>
-                <w:rFonts w:ascii="Times New Roman" w:eastAsia="Times New Roman" w:hAnsi="Times New Roman" w:cs="Times New Roman"/>
-              </w:rPr>
-              <w:t>Ngọc</w:t>
-            </w:r>
-            <w:proofErr w:type="spellEnd"/>
-            <w:r>
-              <w:rPr>
-                <w:rFonts w:ascii="Times New Roman" w:eastAsia="Times New Roman" w:hAnsi="Times New Roman" w:cs="Times New Roman"/>
-              </w:rPr>
-              <w:t xml:space="preserve"> </w:t>
-            </w:r>
-            <w:proofErr w:type="spellStart"/>
-            <w:r>
-              <w:rPr>
-                <w:rFonts w:ascii="Times New Roman" w:eastAsia="Times New Roman" w:hAnsi="Times New Roman" w:cs="Times New Roman"/>
-              </w:rPr>
-              <w:t>Khánh</w:t>
-            </w:r>
-            <w:proofErr w:type="spellEnd"/>
-            <w:r>
-              <w:rPr>
-                <w:rFonts w:ascii="Times New Roman" w:eastAsia="Times New Roman" w:hAnsi="Times New Roman" w:cs="Times New Roman"/>
-              </w:rPr>
-              <w:t xml:space="preserve"> (20%)</w:t>
-            </w:r>
-          </w:p>
+            <w:r>
+              <w:rPr>
+                <w:rFonts w:ascii="Times New Roman" w:eastAsia="Times New Roman" w:hAnsi="Times New Roman" w:cs="Times New Roman"/>
+              </w:rPr>
+              <w:t>Finishing report – Everything else</w:t>
+            </w:r>
+          </w:p>
+        </w:tc>
+        <w:tc>
+          <w:tcPr>
+            <w:tcW w:w="3240" w:type="dxa"/>
+            <w:shd w:val="clear" w:color="auto" w:fill="auto"/>
+            <w:tcMar>
+              <w:top w:w="100" w:type="dxa"/>
+              <w:left w:w="100" w:type="dxa"/>
+              <w:bottom w:w="100" w:type="dxa"/>
+              <w:right w:w="100" w:type="dxa"/>
+            </w:tcMar>
+          </w:tcPr>
           <w:p>
             <w:pPr>
               <w:widowControl w:val="0"/>
@@ -4865,6 +4875,108 @@
                 <w:rFonts w:ascii="Times New Roman" w:eastAsia="Times New Roman" w:hAnsi="Times New Roman" w:cs="Times New Roman"/>
               </w:rPr>
             </w:pPr>
+            <w:r>
+              <w:rPr>
+                <w:rFonts w:ascii="Times New Roman" w:eastAsia="Times New Roman" w:hAnsi="Times New Roman" w:cs="Times New Roman"/>
+              </w:rPr>
+              <w:t>Hồ Minh Khôi</w:t>
+            </w:r>
+          </w:p>
+        </w:tc>
+      </w:tr>
+      <w:tr>
+        <w:trPr>
+          <w:trHeight w:val="420"/>
+        </w:trPr>
+        <w:tc>
+          <w:tcPr>
+            <w:tcW w:w="2505" w:type="dxa"/>
+            <w:vMerge/>
+            <w:shd w:val="clear" w:color="auto" w:fill="auto"/>
+            <w:tcMar>
+              <w:top w:w="100" w:type="dxa"/>
+              <w:left w:w="100" w:type="dxa"/>
+              <w:bottom w:w="100" w:type="dxa"/>
+              <w:right w:w="100" w:type="dxa"/>
+            </w:tcMar>
+          </w:tcPr>
+          <w:p>
+            <w:pPr>
+              <w:widowControl w:val="0"/>
+              <w:pBdr>
+                <w:top w:val="nil"/>
+                <w:left w:val="nil"/>
+                <w:bottom w:val="nil"/>
+                <w:right w:val="nil"/>
+                <w:between w:val="nil"/>
+              </w:pBdr>
+              <w:spacing w:line="240" w:lineRule="auto"/>
+              <w:rPr>
+                <w:rFonts w:ascii="Times New Roman" w:eastAsia="Times New Roman" w:hAnsi="Times New Roman" w:cs="Times New Roman"/>
+              </w:rPr>
+            </w:pPr>
+          </w:p>
+        </w:tc>
+        <w:tc>
+          <w:tcPr>
+            <w:tcW w:w="4695" w:type="dxa"/>
+            <w:shd w:val="clear" w:color="auto" w:fill="auto"/>
+            <w:tcMar>
+              <w:top w:w="100" w:type="dxa"/>
+              <w:left w:w="100" w:type="dxa"/>
+              <w:bottom w:w="100" w:type="dxa"/>
+              <w:right w:w="100" w:type="dxa"/>
+            </w:tcMar>
+          </w:tcPr>
+          <w:p>
+            <w:pPr>
+              <w:widowControl w:val="0"/>
+              <w:pBdr>
+                <w:top w:val="nil"/>
+                <w:left w:val="nil"/>
+                <w:bottom w:val="nil"/>
+                <w:right w:val="nil"/>
+                <w:between w:val="nil"/>
+              </w:pBdr>
+              <w:spacing w:line="240" w:lineRule="auto"/>
+              <w:rPr>
+                <w:rFonts w:ascii="Times New Roman" w:eastAsia="Times New Roman" w:hAnsi="Times New Roman" w:cs="Times New Roman"/>
+              </w:rPr>
+            </w:pPr>
+            <w:r>
+              <w:rPr>
+                <w:rFonts w:ascii="Times New Roman" w:eastAsia="Times New Roman" w:hAnsi="Times New Roman" w:cs="Times New Roman"/>
+              </w:rPr>
+              <w:t>Slides preparation – Templates &amp; Design</w:t>
+            </w:r>
+          </w:p>
+        </w:tc>
+        <w:tc>
+          <w:tcPr>
+            <w:tcW w:w="3240" w:type="dxa"/>
+            <w:shd w:val="clear" w:color="auto" w:fill="auto"/>
+            <w:tcMar>
+              <w:top w:w="100" w:type="dxa"/>
+              <w:left w:w="100" w:type="dxa"/>
+              <w:bottom w:w="100" w:type="dxa"/>
+              <w:right w:w="100" w:type="dxa"/>
+            </w:tcMar>
+          </w:tcPr>
+          <w:p>
+            <w:pPr>
+              <w:widowControl w:val="0"/>
+              <w:pBdr>
+                <w:top w:val="nil"/>
+                <w:left w:val="nil"/>
+                <w:bottom w:val="nil"/>
+                <w:right w:val="nil"/>
+                <w:between w:val="nil"/>
+              </w:pBdr>
+              <w:spacing w:line="240" w:lineRule="auto"/>
+              <w:rPr>
+                <w:rFonts w:ascii="Times New Roman" w:eastAsia="Times New Roman" w:hAnsi="Times New Roman" w:cs="Times New Roman"/>
+              </w:rPr>
+            </w:pPr>
             <w:proofErr w:type="spellStart"/>
             <w:r>
               <w:rPr>
@@ -4884,6 +4996,64 @@
               <w:rPr>
                 <w:rFonts w:ascii="Times New Roman" w:eastAsia="Times New Roman" w:hAnsi="Times New Roman" w:cs="Times New Roman"/>
               </w:rPr>
+              <w:t>Ngọc</w:t>
+            </w:r>
+            <w:proofErr w:type="spellEnd"/>
+            <w:r>
+              <w:rPr>
+                <w:rFonts w:ascii="Times New Roman" w:eastAsia="Times New Roman" w:hAnsi="Times New Roman" w:cs="Times New Roman"/>
+              </w:rPr>
+              <w:t xml:space="preserve"> </w:t>
+            </w:r>
+            <w:proofErr w:type="spellStart"/>
+            <w:r>
+              <w:rPr>
+                <w:rFonts w:ascii="Times New Roman" w:eastAsia="Times New Roman" w:hAnsi="Times New Roman" w:cs="Times New Roman"/>
+              </w:rPr>
+              <w:t>Khánh</w:t>
+            </w:r>
+            <w:proofErr w:type="spellEnd"/>
+            <w:r>
+              <w:rPr>
+                <w:rFonts w:ascii="Times New Roman" w:eastAsia="Times New Roman" w:hAnsi="Times New Roman" w:cs="Times New Roman"/>
+              </w:rPr>
+              <w:t xml:space="preserve"> (50%)</w:t>
+            </w:r>
+          </w:p>
+          <w:p>
+            <w:pPr>
+              <w:widowControl w:val="0"/>
+              <w:pBdr>
+                <w:top w:val="nil"/>
+                <w:left w:val="nil"/>
+                <w:bottom w:val="nil"/>
+                <w:right w:val="nil"/>
+                <w:between w:val="nil"/>
+              </w:pBdr>
+              <w:spacing w:line="240" w:lineRule="auto"/>
+              <w:rPr>
+                <w:rFonts w:ascii="Times New Roman" w:eastAsia="Times New Roman" w:hAnsi="Times New Roman" w:cs="Times New Roman"/>
+              </w:rPr>
+            </w:pPr>
+            <w:proofErr w:type="spellStart"/>
+            <w:r>
+              <w:rPr>
+                <w:rFonts w:ascii="Times New Roman" w:eastAsia="Times New Roman" w:hAnsi="Times New Roman" w:cs="Times New Roman"/>
+              </w:rPr>
+              <w:t>Trần</w:t>
+            </w:r>
+            <w:proofErr w:type="spellEnd"/>
+            <w:r>
+              <w:rPr>
+                <w:rFonts w:ascii="Times New Roman" w:eastAsia="Times New Roman" w:hAnsi="Times New Roman" w:cs="Times New Roman"/>
+              </w:rPr>
+              <w:t xml:space="preserve"> </w:t>
+            </w:r>
+            <w:proofErr w:type="spellStart"/>
+            <w:r>
+              <w:rPr>
+                <w:rFonts w:ascii="Times New Roman" w:eastAsia="Times New Roman" w:hAnsi="Times New Roman" w:cs="Times New Roman"/>
+              </w:rPr>
               <w:t>Quốc</w:t>
             </w:r>
             <w:proofErr w:type="spellEnd"/>
@@ -4905,8 +5075,140 @@
               <w:rPr>
                 <w:rFonts w:ascii="Times New Roman" w:eastAsia="Times New Roman" w:hAnsi="Times New Roman" w:cs="Times New Roman"/>
               </w:rPr>
-              <w:t xml:space="preserve"> (20%)</w:t>
-            </w:r>
+              <w:t xml:space="preserve"> (50%)</w:t>
+            </w:r>
+          </w:p>
+        </w:tc>
+      </w:tr>
+      <w:tr>
+        <w:trPr>
+          <w:trHeight w:val="420"/>
+        </w:trPr>
+        <w:tc>
+          <w:tcPr>
+            <w:tcW w:w="2505" w:type="dxa"/>
+            <w:vMerge/>
+            <w:shd w:val="clear" w:color="auto" w:fill="auto"/>
+            <w:tcMar>
+              <w:top w:w="100" w:type="dxa"/>
+              <w:left w:w="100" w:type="dxa"/>
+              <w:bottom w:w="100" w:type="dxa"/>
+              <w:right w:w="100" w:type="dxa"/>
+            </w:tcMar>
+          </w:tcPr>
+          <w:p>
+            <w:pPr>
+              <w:widowControl w:val="0"/>
+              <w:pBdr>
+                <w:top w:val="nil"/>
+                <w:left w:val="nil"/>
+                <w:bottom w:val="nil"/>
+                <w:right w:val="nil"/>
+                <w:between w:val="nil"/>
+              </w:pBdr>
+              <w:spacing w:line="240" w:lineRule="auto"/>
+              <w:rPr>
+                <w:rFonts w:ascii="Times New Roman" w:eastAsia="Times New Roman" w:hAnsi="Times New Roman" w:cs="Times New Roman"/>
+              </w:rPr>
+            </w:pPr>
+          </w:p>
+        </w:tc>
+        <w:tc>
+          <w:tcPr>
+            <w:tcW w:w="4695" w:type="dxa"/>
+            <w:shd w:val="clear" w:color="auto" w:fill="auto"/>
+            <w:tcMar>
+              <w:top w:w="100" w:type="dxa"/>
+              <w:left w:w="100" w:type="dxa"/>
+              <w:bottom w:w="100" w:type="dxa"/>
+              <w:right w:w="100" w:type="dxa"/>
+            </w:tcMar>
+          </w:tcPr>
+          <w:p>
+            <w:pPr>
+              <w:widowControl w:val="0"/>
+              <w:pBdr>
+                <w:top w:val="nil"/>
+                <w:left w:val="nil"/>
+                <w:bottom w:val="nil"/>
+                <w:right w:val="nil"/>
+                <w:between w:val="nil"/>
+              </w:pBdr>
+              <w:spacing w:line="240" w:lineRule="auto"/>
+              <w:rPr>
+                <w:rFonts w:ascii="Times New Roman" w:eastAsia="Times New Roman" w:hAnsi="Times New Roman" w:cs="Times New Roman"/>
+              </w:rPr>
+            </w:pPr>
+            <w:r>
+              <w:rPr>
+                <w:rFonts w:ascii="Times New Roman" w:eastAsia="Times New Roman" w:hAnsi="Times New Roman" w:cs="Times New Roman"/>
+              </w:rPr>
+              <w:t>Slides preparation - Contents</w:t>
+            </w:r>
+          </w:p>
+        </w:tc>
+        <w:tc>
+          <w:tcPr>
+            <w:tcW w:w="3240" w:type="dxa"/>
+            <w:shd w:val="clear" w:color="auto" w:fill="auto"/>
+            <w:tcMar>
+              <w:top w:w="100" w:type="dxa"/>
+              <w:left w:w="100" w:type="dxa"/>
+              <w:bottom w:w="100" w:type="dxa"/>
+              <w:right w:w="100" w:type="dxa"/>
+            </w:tcMar>
+          </w:tcPr>
+          <w:p>
+            <w:pPr>
+              <w:widowControl w:val="0"/>
+              <w:pBdr>
+                <w:top w:val="nil"/>
+                <w:left w:val="nil"/>
+                <w:bottom w:val="nil"/>
+                <w:right w:val="nil"/>
+                <w:between w:val="nil"/>
+              </w:pBdr>
+              <w:spacing w:line="240" w:lineRule="auto"/>
+              <w:rPr>
+                <w:rFonts w:ascii="Times New Roman" w:eastAsia="Times New Roman" w:hAnsi="Times New Roman" w:cs="Times New Roman"/>
+              </w:rPr>
+            </w:pPr>
+            <w:proofErr w:type="spellStart"/>
+            <w:r>
+              <w:rPr>
+                <w:rFonts w:ascii="Times New Roman" w:eastAsia="Times New Roman" w:hAnsi="Times New Roman" w:cs="Times New Roman"/>
+              </w:rPr>
+              <w:t>Trần</w:t>
+            </w:r>
+            <w:proofErr w:type="spellEnd"/>
+            <w:r>
+              <w:rPr>
+                <w:rFonts w:ascii="Times New Roman" w:eastAsia="Times New Roman" w:hAnsi="Times New Roman" w:cs="Times New Roman"/>
+              </w:rPr>
+              <w:t xml:space="preserve"> </w:t>
+            </w:r>
+            <w:proofErr w:type="spellStart"/>
+            <w:r>
+              <w:rPr>
+                <w:rFonts w:ascii="Times New Roman" w:eastAsia="Times New Roman" w:hAnsi="Times New Roman" w:cs="Times New Roman"/>
+              </w:rPr>
+              <w:t>Cát</w:t>
+            </w:r>
+            <w:proofErr w:type="spellEnd"/>
+            <w:r>
+              <w:rPr>
+                <w:rFonts w:ascii="Times New Roman" w:eastAsia="Times New Roman" w:hAnsi="Times New Roman" w:cs="Times New Roman"/>
+              </w:rPr>
+              <w:t xml:space="preserve"> </w:t>
+            </w:r>
+            <w:proofErr w:type="spellStart"/>
+            <w:r>
+              <w:rPr>
+                <w:rFonts w:ascii="Times New Roman" w:eastAsia="Times New Roman" w:hAnsi="Times New Roman" w:cs="Times New Roman"/>
+              </w:rPr>
+              <w:t>Khánh</w:t>
+            </w:r>
+            <w:proofErr w:type="spellEnd"/>
           </w:p>
         </w:tc>
       </w:tr>
@@ -5128,6 +5430,7 @@
           <w:sz w:val="24"/>
           <w:szCs w:val="24"/>
         </w:rPr>
+        <w:lastRenderedPageBreak/>
         <w:drawing>
           <wp:inline distT="114300" distB="114300" distL="114300" distR="114300" wp14:anchorId="7554FD45" wp14:editId="58853EB2">
             <wp:extent cx="3933825" cy="4333875"/>
@@ -5142,7 +5445,7 @@
                     <pic:cNvPicPr preferRelativeResize="0"/>
                   </pic:nvPicPr>
                   <pic:blipFill>
-                    <a:blip r:embed="rId8"/>
+                    <a:blip r:embed="rId9"/>
                     <a:srcRect/>
                     <a:stretch>
                       <a:fillRect/>
@@ -5261,8 +5564,203 @@
           <w:sz w:val="24"/>
           <w:szCs w:val="24"/>
         </w:rPr>
+        <w:t>Encapsulation</w:t>
+      </w:r>
+    </w:p>
+    <w:p>
+      <w:pPr>
+        <w:shd w:val="clear" w:color="auto" w:fill="FFFFFF"/>
+        <w:jc w:val="both"/>
+        <w:rPr>
+          <w:rFonts w:ascii="Times New Roman" w:eastAsia="Times New Roman" w:hAnsi="Times New Roman" w:cs="Times New Roman"/>
+          <w:sz w:val="24"/>
+          <w:szCs w:val="24"/>
+        </w:rPr>
+      </w:pPr>
+      <w:r>
+        <w:rPr>
+          <w:rFonts w:ascii="Times New Roman" w:eastAsia="Times New Roman" w:hAnsi="Times New Roman" w:cs="Times New Roman"/>
+          <w:sz w:val="24"/>
+          <w:szCs w:val="24"/>
+        </w:rPr>
+        <w:t>Encapsulation works by forming a protective barrier around the information contained within a class from the rest of the code.</w:t>
+      </w:r>
+    </w:p>
+    <w:p>
+      <w:pPr>
+        <w:shd w:val="clear" w:color="auto" w:fill="FFFFFF"/>
+        <w:jc w:val="both"/>
+        <w:rPr>
+          <w:rFonts w:ascii="Times New Roman" w:eastAsia="Times New Roman" w:hAnsi="Times New Roman" w:cs="Times New Roman"/>
+          <w:sz w:val="24"/>
+          <w:szCs w:val="24"/>
+        </w:rPr>
+      </w:pPr>
+      <w:r>
+        <w:rPr>
+          <w:rFonts w:ascii="Times New Roman" w:eastAsia="Times New Roman" w:hAnsi="Times New Roman" w:cs="Times New Roman"/>
+          <w:sz w:val="24"/>
+          <w:szCs w:val="24"/>
+        </w:rPr>
+        <w:t xml:space="preserve">In OOP, we encapsulate by binding the data and functions that operate on that data into a single unit known as the class. This hides private details of a class from the outside world and only exposes functionality important for interfacing with it. </w:t>
+      </w:r>
+    </w:p>
+    <w:p>
+      <w:pPr>
+        <w:shd w:val="clear" w:color="auto" w:fill="FFFFFF"/>
+        <w:jc w:val="both"/>
+        <w:rPr>
+          <w:rFonts w:ascii="Times New Roman" w:eastAsia="Times New Roman" w:hAnsi="Times New Roman" w:cs="Times New Roman"/>
+          <w:b/>
+          <w:sz w:val="24"/>
+          <w:szCs w:val="24"/>
+        </w:rPr>
+      </w:pPr>
+      <w:r>
+        <w:rPr>
+          <w:rFonts w:ascii="Times New Roman" w:eastAsia="Times New Roman" w:hAnsi="Times New Roman" w:cs="Times New Roman"/>
+          <w:b/>
+          <w:sz w:val="24"/>
+          <w:szCs w:val="24"/>
+        </w:rPr>
+        <w:t>Abstraction</w:t>
+      </w:r>
+    </w:p>
+    <w:p>
+      <w:pPr>
+        <w:shd w:val="clear" w:color="auto" w:fill="FFFFFF"/>
+        <w:jc w:val="both"/>
+        <w:rPr>
+          <w:rFonts w:ascii="Times New Roman" w:eastAsia="Times New Roman" w:hAnsi="Times New Roman" w:cs="Times New Roman"/>
+          <w:sz w:val="24"/>
+          <w:szCs w:val="24"/>
+        </w:rPr>
+      </w:pPr>
+      <w:r>
+        <w:rPr>
+          <w:rFonts w:ascii="Times New Roman" w:eastAsia="Times New Roman" w:hAnsi="Times New Roman" w:cs="Times New Roman"/>
+          <w:sz w:val="24"/>
+          <w:szCs w:val="24"/>
+        </w:rPr>
+        <w:t xml:space="preserve">We are abstracting away the implementation details of a class and only presenting a clean, easy-to-use interface via the class’s member functions. </w:t>
+      </w:r>
+    </w:p>
+    <w:p>
+      <w:pPr>
+        <w:shd w:val="clear" w:color="auto" w:fill="FFFFFF"/>
+        <w:jc w:val="both"/>
+        <w:rPr>
+          <w:rFonts w:ascii="Times New Roman" w:eastAsia="Times New Roman" w:hAnsi="Times New Roman" w:cs="Times New Roman"/>
+          <w:b/>
+          <w:sz w:val="24"/>
+          <w:szCs w:val="24"/>
+        </w:rPr>
+      </w:pPr>
+      <w:r>
+        <w:rPr>
+          <w:rFonts w:ascii="Times New Roman" w:eastAsia="Times New Roman" w:hAnsi="Times New Roman" w:cs="Times New Roman"/>
+          <w:b/>
+          <w:sz w:val="24"/>
+          <w:szCs w:val="24"/>
+        </w:rPr>
+        <w:t>Inheritance</w:t>
+      </w:r>
+    </w:p>
+    <w:p>
+      <w:pPr>
+        <w:shd w:val="clear" w:color="auto" w:fill="FFFFFF"/>
+        <w:jc w:val="both"/>
+        <w:rPr>
+          <w:rFonts w:ascii="Times New Roman" w:eastAsia="Times New Roman" w:hAnsi="Times New Roman" w:cs="Times New Roman"/>
+          <w:sz w:val="24"/>
+          <w:szCs w:val="24"/>
+        </w:rPr>
+      </w:pPr>
+      <w:r>
+        <w:rPr>
+          <w:rFonts w:ascii="Times New Roman" w:eastAsia="Times New Roman" w:hAnsi="Times New Roman" w:cs="Times New Roman"/>
+          <w:sz w:val="24"/>
+          <w:szCs w:val="24"/>
+        </w:rPr>
+        <w:t>Classes can be organized into hierarchies where a class might have one or more parent or child classes. If a class has a parent class, we say it is derived or inherited from the parent class and it represents an “IS-A” type relationship. That is to say, the child class “IS-A” type of the parent class.</w:t>
+      </w:r>
+    </w:p>
+    <w:p>
+      <w:pPr>
+        <w:shd w:val="clear" w:color="auto" w:fill="FFFFFF"/>
+        <w:jc w:val="both"/>
+        <w:rPr>
+          <w:rFonts w:ascii="Times New Roman" w:eastAsia="Times New Roman" w:hAnsi="Times New Roman" w:cs="Times New Roman"/>
+          <w:sz w:val="24"/>
+          <w:szCs w:val="24"/>
+        </w:rPr>
+      </w:pPr>
+      <w:r>
+        <w:rPr>
+          <w:rFonts w:ascii="Times New Roman" w:eastAsia="Times New Roman" w:hAnsi="Times New Roman" w:cs="Times New Roman"/>
+          <w:sz w:val="24"/>
+          <w:szCs w:val="24"/>
+        </w:rPr>
+        <w:t>Therefore, if a class inherits from another class, it automatically obtains much of the same functionality and properties from that class and can be extended to contain separate code and data. A nice feature of inheritance is that it often leads to good code reuse since a parent class’s functions don’t need to be re-defined in any of its child classes.</w:t>
+      </w:r>
+    </w:p>
+    <w:p>
+      <w:pPr>
+        <w:shd w:val="clear" w:color="auto" w:fill="FFFFFF"/>
+        <w:jc w:val="both"/>
+        <w:rPr>
+          <w:rFonts w:ascii="Times New Roman" w:eastAsia="Times New Roman" w:hAnsi="Times New Roman" w:cs="Times New Roman"/>
+          <w:b/>
+          <w:sz w:val="24"/>
+          <w:szCs w:val="24"/>
+        </w:rPr>
+      </w:pPr>
+      <w:r>
+        <w:rPr>
+          <w:rFonts w:ascii="Times New Roman" w:eastAsia="Times New Roman" w:hAnsi="Times New Roman" w:cs="Times New Roman"/>
+          <w:b/>
+          <w:sz w:val="24"/>
+          <w:szCs w:val="24"/>
+        </w:rPr>
+        <w:t>Polymorphism</w:t>
+      </w:r>
+    </w:p>
+    <w:p>
+      <w:pPr>
+        <w:shd w:val="clear" w:color="auto" w:fill="FFFFFF"/>
+        <w:jc w:val="both"/>
+        <w:rPr>
+          <w:rFonts w:ascii="Times New Roman" w:eastAsia="Times New Roman" w:hAnsi="Times New Roman" w:cs="Times New Roman"/>
+          <w:sz w:val="24"/>
+          <w:szCs w:val="24"/>
+        </w:rPr>
+      </w:pPr>
+      <w:r>
+        <w:rPr>
+          <w:rFonts w:ascii="Times New Roman" w:eastAsia="Times New Roman" w:hAnsi="Times New Roman" w:cs="Times New Roman"/>
+          <w:sz w:val="24"/>
+          <w:szCs w:val="24"/>
+        </w:rPr>
         <w:lastRenderedPageBreak/>
-        <w:t>Encapsulation</w:t>
+        <w:t xml:space="preserve">In OOP, polymorphism allows for the uniform treatment of classes in a hierarchy. Because derived objects share the same interface as their parents, the calling code can call any function in that </w:t>
+      </w:r>
+      <w:proofErr w:type="spellStart"/>
+      <w:r>
+        <w:rPr>
+          <w:rFonts w:ascii="Times New Roman" w:eastAsia="Times New Roman" w:hAnsi="Times New Roman" w:cs="Times New Roman"/>
+          <w:sz w:val="24"/>
+          <w:szCs w:val="24"/>
+        </w:rPr>
+        <w:t>class’</w:t>
+      </w:r>
+      <w:proofErr w:type="spellEnd"/>
+      <w:r>
+        <w:rPr>
+          <w:rFonts w:ascii="Times New Roman" w:eastAsia="Times New Roman" w:hAnsi="Times New Roman" w:cs="Times New Roman"/>
+          <w:sz w:val="24"/>
+          <w:szCs w:val="24"/>
+        </w:rPr>
+        <w:t xml:space="preserve"> interface. At run-time, the appropriate function will be called depending on the type of object passed leading to possibly different behaviors.</w:t>
       </w:r>
     </w:p>
     <w:p>
@@ -5271,18 +5769,11 @@
         <w:jc w:val="both"/>
         <w:rPr>
           <w:rFonts w:ascii="Times New Roman" w:eastAsia="Times New Roman" w:hAnsi="Times New Roman" w:cs="Times New Roman"/>
-          <w:sz w:val="24"/>
-          <w:szCs w:val="24"/>
-        </w:rPr>
-      </w:pPr>
-      <w:r>
-        <w:rPr>
-          <w:rFonts w:ascii="Times New Roman" w:eastAsia="Times New Roman" w:hAnsi="Times New Roman" w:cs="Times New Roman"/>
-          <w:sz w:val="24"/>
-          <w:szCs w:val="24"/>
-        </w:rPr>
-        <w:t>Encapsulation works by forming a protective barrier around the information contained within a class from the rest of the code.</w:t>
-      </w:r>
+          <w:b/>
+          <w:sz w:val="24"/>
+          <w:szCs w:val="24"/>
+        </w:rPr>
+      </w:pPr>
     </w:p>
     <w:p>
       <w:pPr>
@@ -5297,10 +5788,19 @@
       <w:r>
         <w:rPr>
           <w:rFonts w:ascii="Times New Roman" w:eastAsia="Times New Roman" w:hAnsi="Times New Roman" w:cs="Times New Roman"/>
-          <w:sz w:val="24"/>
-          <w:szCs w:val="24"/>
-        </w:rPr>
-        <w:t xml:space="preserve">In OOP, we encapsulate by binding the data and functions that operate on that data into a single unit known as the class. This hides private details of a class from the outside world and only exposes functionality important for interfacing with it. </w:t>
+          <w:b/>
+          <w:sz w:val="24"/>
+          <w:szCs w:val="24"/>
+        </w:rPr>
+        <w:t>2.2 PROJECT OVERVIEW</w:t>
+      </w:r>
+      <w:r>
+        <w:rPr>
+          <w:rFonts w:ascii="Times New Roman" w:eastAsia="Times New Roman" w:hAnsi="Times New Roman" w:cs="Times New Roman"/>
+          <w:sz w:val="24"/>
+          <w:szCs w:val="24"/>
+        </w:rPr>
+        <w:t xml:space="preserve"> </w:t>
       </w:r>
     </w:p>
     <w:p>
@@ -5309,19 +5809,27 @@
         <w:jc w:val="both"/>
         <w:rPr>
           <w:rFonts w:ascii="Times New Roman" w:eastAsia="Times New Roman" w:hAnsi="Times New Roman" w:cs="Times New Roman"/>
-          <w:b/>
-          <w:sz w:val="24"/>
-          <w:szCs w:val="24"/>
-        </w:rPr>
-      </w:pPr>
-      <w:r>
-        <w:rPr>
-          <w:rFonts w:ascii="Times New Roman" w:eastAsia="Times New Roman" w:hAnsi="Times New Roman" w:cs="Times New Roman"/>
-          <w:b/>
-          <w:sz w:val="24"/>
-          <w:szCs w:val="24"/>
-        </w:rPr>
-        <w:t>Abstraction</w:t>
+          <w:color w:val="24292F"/>
+          <w:sz w:val="24"/>
+          <w:szCs w:val="24"/>
+        </w:rPr>
+      </w:pPr>
+      <w:r>
+        <w:rPr>
+          <w:rFonts w:ascii="Times New Roman" w:eastAsia="Times New Roman" w:hAnsi="Times New Roman" w:cs="Times New Roman"/>
+          <w:sz w:val="24"/>
+          <w:szCs w:val="24"/>
+        </w:rPr>
+        <w:t xml:space="preserve">- The mission of our project is to build an application which visualizes the cell division process of 2 types of cells, </w:t>
+      </w:r>
+      <w:r>
+        <w:rPr>
+          <w:rFonts w:ascii="Times New Roman" w:eastAsia="Times New Roman" w:hAnsi="Times New Roman" w:cs="Times New Roman"/>
+          <w:color w:val="24292F"/>
+          <w:sz w:val="24"/>
+          <w:szCs w:val="24"/>
+        </w:rPr>
+        <w:t>Prokaryotic cells and Eukaryotic cells, as well as visualizing components of the cells and their functions.</w:t>
       </w:r>
     </w:p>
     <w:p>
@@ -5330,182 +5838,6 @@
         <w:jc w:val="both"/>
         <w:rPr>
           <w:rFonts w:ascii="Times New Roman" w:eastAsia="Times New Roman" w:hAnsi="Times New Roman" w:cs="Times New Roman"/>
-          <w:sz w:val="24"/>
-          <w:szCs w:val="24"/>
-        </w:rPr>
-      </w:pPr>
-      <w:r>
-        <w:rPr>
-          <w:rFonts w:ascii="Times New Roman" w:eastAsia="Times New Roman" w:hAnsi="Times New Roman" w:cs="Times New Roman"/>
-          <w:sz w:val="24"/>
-          <w:szCs w:val="24"/>
-        </w:rPr>
-        <w:t xml:space="preserve">We are abstracting away the implementation details of a class and only presenting a clean, easy-to-use interface via the class’s member functions. </w:t>
-      </w:r>
-    </w:p>
-    <w:p>
-      <w:pPr>
-        <w:shd w:val="clear" w:color="auto" w:fill="FFFFFF"/>
-        <w:jc w:val="both"/>
-        <w:rPr>
-          <w:rFonts w:ascii="Times New Roman" w:eastAsia="Times New Roman" w:hAnsi="Times New Roman" w:cs="Times New Roman"/>
-          <w:b/>
-          <w:sz w:val="24"/>
-          <w:szCs w:val="24"/>
-        </w:rPr>
-      </w:pPr>
-      <w:r>
-        <w:rPr>
-          <w:rFonts w:ascii="Times New Roman" w:eastAsia="Times New Roman" w:hAnsi="Times New Roman" w:cs="Times New Roman"/>
-          <w:b/>
-          <w:sz w:val="24"/>
-          <w:szCs w:val="24"/>
-        </w:rPr>
-        <w:t>Inheritance</w:t>
-      </w:r>
-    </w:p>
-    <w:p>
-      <w:pPr>
-        <w:shd w:val="clear" w:color="auto" w:fill="FFFFFF"/>
-        <w:jc w:val="both"/>
-        <w:rPr>
-          <w:rFonts w:ascii="Times New Roman" w:eastAsia="Times New Roman" w:hAnsi="Times New Roman" w:cs="Times New Roman"/>
-          <w:sz w:val="24"/>
-          <w:szCs w:val="24"/>
-        </w:rPr>
-      </w:pPr>
-      <w:r>
-        <w:rPr>
-          <w:rFonts w:ascii="Times New Roman" w:eastAsia="Times New Roman" w:hAnsi="Times New Roman" w:cs="Times New Roman"/>
-          <w:sz w:val="24"/>
-          <w:szCs w:val="24"/>
-        </w:rPr>
-        <w:t>Classes can be organized into hierarchies where a class might have one or more parent or child classes. If a class has a parent class, we say it is derived or inherited from the parent class and it represents an “IS-A” type relationship. That is to say, the child class “IS-A” type of the parent class.</w:t>
-      </w:r>
-    </w:p>
-    <w:p>
-      <w:pPr>
-        <w:shd w:val="clear" w:color="auto" w:fill="FFFFFF"/>
-        <w:jc w:val="both"/>
-        <w:rPr>
-          <w:rFonts w:ascii="Times New Roman" w:eastAsia="Times New Roman" w:hAnsi="Times New Roman" w:cs="Times New Roman"/>
-          <w:sz w:val="24"/>
-          <w:szCs w:val="24"/>
-        </w:rPr>
-      </w:pPr>
-      <w:r>
-        <w:rPr>
-          <w:rFonts w:ascii="Times New Roman" w:eastAsia="Times New Roman" w:hAnsi="Times New Roman" w:cs="Times New Roman"/>
-          <w:sz w:val="24"/>
-          <w:szCs w:val="24"/>
-        </w:rPr>
-        <w:t>Therefore, if a class inherits from another class, it automatically obtains much of the same functionality and properties from that class and can be extended to contain separate code and data. A nice feature of inheritance is that it often leads to good code reuse since a parent class’s functions don’t need to be re-defined in any of its child classes.</w:t>
-      </w:r>
-    </w:p>
-    <w:p>
-      <w:pPr>
-        <w:shd w:val="clear" w:color="auto" w:fill="FFFFFF"/>
-        <w:jc w:val="both"/>
-        <w:rPr>
-          <w:rFonts w:ascii="Times New Roman" w:eastAsia="Times New Roman" w:hAnsi="Times New Roman" w:cs="Times New Roman"/>
-          <w:b/>
-          <w:sz w:val="24"/>
-          <w:szCs w:val="24"/>
-        </w:rPr>
-      </w:pPr>
-      <w:r>
-        <w:rPr>
-          <w:rFonts w:ascii="Times New Roman" w:eastAsia="Times New Roman" w:hAnsi="Times New Roman" w:cs="Times New Roman"/>
-          <w:b/>
-          <w:sz w:val="24"/>
-          <w:szCs w:val="24"/>
-        </w:rPr>
-        <w:t>Polymorphism</w:t>
-      </w:r>
-    </w:p>
-    <w:p>
-      <w:pPr>
-        <w:shd w:val="clear" w:color="auto" w:fill="FFFFFF"/>
-        <w:jc w:val="both"/>
-        <w:rPr>
-          <w:rFonts w:ascii="Times New Roman" w:eastAsia="Times New Roman" w:hAnsi="Times New Roman" w:cs="Times New Roman"/>
-          <w:sz w:val="24"/>
-          <w:szCs w:val="24"/>
-        </w:rPr>
-      </w:pPr>
-      <w:r>
-        <w:rPr>
-          <w:rFonts w:ascii="Times New Roman" w:eastAsia="Times New Roman" w:hAnsi="Times New Roman" w:cs="Times New Roman"/>
-          <w:sz w:val="24"/>
-          <w:szCs w:val="24"/>
-        </w:rPr>
-        <w:t xml:space="preserve">In OOP, polymorphism allows for the uniform treatment of classes in a hierarchy. Because derived objects share the same interface as their parents, the calling code can call any function in that </w:t>
-      </w:r>
-      <w:proofErr w:type="spellStart"/>
-      <w:r>
-        <w:rPr>
-          <w:rFonts w:ascii="Times New Roman" w:eastAsia="Times New Roman" w:hAnsi="Times New Roman" w:cs="Times New Roman"/>
-          <w:sz w:val="24"/>
-          <w:szCs w:val="24"/>
-        </w:rPr>
-        <w:t>class’</w:t>
-      </w:r>
-      <w:proofErr w:type="spellEnd"/>
-      <w:r>
-        <w:rPr>
-          <w:rFonts w:ascii="Times New Roman" w:eastAsia="Times New Roman" w:hAnsi="Times New Roman" w:cs="Times New Roman"/>
-          <w:sz w:val="24"/>
-          <w:szCs w:val="24"/>
-        </w:rPr>
-        <w:t xml:space="preserve"> interface. At run-time, the appropriate function will be called depending on the type of object passed leading to possibly different behaviors.</w:t>
-      </w:r>
-    </w:p>
-    <w:p>
-      <w:pPr>
-        <w:shd w:val="clear" w:color="auto" w:fill="FFFFFF"/>
-        <w:jc w:val="both"/>
-        <w:rPr>
-          <w:rFonts w:ascii="Times New Roman" w:eastAsia="Times New Roman" w:hAnsi="Times New Roman" w:cs="Times New Roman"/>
-          <w:b/>
-          <w:sz w:val="24"/>
-          <w:szCs w:val="24"/>
-        </w:rPr>
-      </w:pPr>
-    </w:p>
-    <w:p>
-      <w:pPr>
-        <w:shd w:val="clear" w:color="auto" w:fill="FFFFFF"/>
-        <w:jc w:val="both"/>
-        <w:rPr>
-          <w:rFonts w:ascii="Times New Roman" w:eastAsia="Times New Roman" w:hAnsi="Times New Roman" w:cs="Times New Roman"/>
-          <w:sz w:val="24"/>
-          <w:szCs w:val="24"/>
-        </w:rPr>
-      </w:pPr>
-      <w:r>
-        <w:rPr>
-          <w:rFonts w:ascii="Times New Roman" w:eastAsia="Times New Roman" w:hAnsi="Times New Roman" w:cs="Times New Roman"/>
-          <w:b/>
-          <w:sz w:val="24"/>
-          <w:szCs w:val="24"/>
-        </w:rPr>
-        <w:t>2.2 PROJECT OVERVIEW</w:t>
-      </w:r>
-      <w:r>
-        <w:rPr>
-          <w:rFonts w:ascii="Times New Roman" w:eastAsia="Times New Roman" w:hAnsi="Times New Roman" w:cs="Times New Roman"/>
-          <w:sz w:val="24"/>
-          <w:szCs w:val="24"/>
-        </w:rPr>
-        <w:t xml:space="preserve"> </w:t>
-      </w:r>
-    </w:p>
-    <w:p>
-      <w:pPr>
-        <w:shd w:val="clear" w:color="auto" w:fill="FFFFFF"/>
-        <w:jc w:val="both"/>
-        <w:rPr>
-          <w:rFonts w:ascii="Times New Roman" w:eastAsia="Times New Roman" w:hAnsi="Times New Roman" w:cs="Times New Roman"/>
           <w:color w:val="24292F"/>
           <w:sz w:val="24"/>
           <w:szCs w:val="24"/>
@@ -5514,42 +5846,13 @@
       <w:r>
         <w:rPr>
           <w:rFonts w:ascii="Times New Roman" w:eastAsia="Times New Roman" w:hAnsi="Times New Roman" w:cs="Times New Roman"/>
-          <w:sz w:val="24"/>
-          <w:szCs w:val="24"/>
-        </w:rPr>
-        <w:t xml:space="preserve">- The mission of our project is to build an application which visualizes the cell division process of 2 types of cells, </w:t>
-      </w:r>
-      <w:r>
-        <w:rPr>
-          <w:rFonts w:ascii="Times New Roman" w:eastAsia="Times New Roman" w:hAnsi="Times New Roman" w:cs="Times New Roman"/>
           <w:color w:val="24292F"/>
           <w:sz w:val="24"/>
           <w:szCs w:val="24"/>
         </w:rPr>
-        <w:t>Prokaryotic cells and Eukaryotic cells, as well as visualizing components of the cells and their functions.</w:t>
-      </w:r>
-    </w:p>
-    <w:p>
-      <w:pPr>
-        <w:shd w:val="clear" w:color="auto" w:fill="FFFFFF"/>
-        <w:jc w:val="both"/>
-        <w:rPr>
-          <w:rFonts w:ascii="Times New Roman" w:eastAsia="Times New Roman" w:hAnsi="Times New Roman" w:cs="Times New Roman"/>
-          <w:color w:val="24292F"/>
-          <w:sz w:val="24"/>
-          <w:szCs w:val="24"/>
-        </w:rPr>
-      </w:pPr>
-      <w:r>
-        <w:rPr>
-          <w:rFonts w:ascii="Times New Roman" w:eastAsia="Times New Roman" w:hAnsi="Times New Roman" w:cs="Times New Roman"/>
-          <w:color w:val="24292F"/>
-          <w:sz w:val="24"/>
-          <w:szCs w:val="24"/>
-        </w:rPr>
         <w:t xml:space="preserve">- You can view our project </w:t>
       </w:r>
-      <w:hyperlink r:id="rId9">
+      <w:hyperlink r:id="rId10">
         <w:r>
           <w:rPr>
             <w:rFonts w:ascii="Times New Roman" w:eastAsia="Times New Roman" w:hAnsi="Times New Roman" w:cs="Times New Roman"/>
@@ -5570,7 +5873,7 @@
         </w:rPr>
         <w:t xml:space="preserve"> or watch our demo </w:t>
       </w:r>
-      <w:hyperlink r:id="rId10">
+      <w:hyperlink r:id="rId11">
         <w:r>
           <w:rPr>
             <w:rFonts w:ascii="Times New Roman" w:eastAsia="Times New Roman" w:hAnsi="Times New Roman" w:cs="Times New Roman"/>
@@ -5694,7 +5997,6 @@
           <w:sz w:val="24"/>
           <w:szCs w:val="24"/>
         </w:rPr>
-        <w:lastRenderedPageBreak/>
         <w:drawing>
           <wp:inline distT="114300" distB="114300" distL="114300" distR="114300" wp14:anchorId="0AC30B9C" wp14:editId="77A10415">
             <wp:extent cx="4701151" cy="3629565"/>
@@ -5709,7 +6011,7 @@
                     <pic:cNvPicPr preferRelativeResize="0"/>
                   </pic:nvPicPr>
                   <pic:blipFill>
-                    <a:blip r:embed="rId11"/>
+                    <a:blip r:embed="rId12"/>
                     <a:srcRect/>
                     <a:stretch>
                       <a:fillRect/>
@@ -5782,6 +6084,7 @@
         <w:t xml:space="preserve">Title of the application, options for user to choose the function they want (view cell component or view division process), help </w:t>
       </w:r>
       <w:proofErr w:type="spellStart"/>
+      <w:proofErr w:type="gramStart"/>
       <w:r>
         <w:rPr>
           <w:rFonts w:ascii="Times New Roman" w:eastAsia="Times New Roman" w:hAnsi="Times New Roman" w:cs="Times New Roman"/>
@@ -5791,6 +6094,7 @@
         <w:t>menu,and</w:t>
       </w:r>
       <w:proofErr w:type="spellEnd"/>
+      <w:proofErr w:type="gramEnd"/>
       <w:r>
         <w:rPr>
           <w:rFonts w:ascii="Times New Roman" w:eastAsia="Times New Roman" w:hAnsi="Times New Roman" w:cs="Times New Roman"/>
@@ -5897,6 +6201,7 @@
         <w:t xml:space="preserve">Then, </w:t>
       </w:r>
       <w:proofErr w:type="spellStart"/>
+      <w:proofErr w:type="gramStart"/>
       <w:r>
         <w:rPr>
           <w:rFonts w:ascii="Times New Roman" w:eastAsia="Times New Roman" w:hAnsi="Times New Roman" w:cs="Times New Roman"/>
@@ -5906,6 +6211,7 @@
         <w:t>a</w:t>
       </w:r>
       <w:proofErr w:type="spellEnd"/>
+      <w:proofErr w:type="gramEnd"/>
       <w:r>
         <w:rPr>
           <w:rFonts w:ascii="Times New Roman" w:eastAsia="Times New Roman" w:hAnsi="Times New Roman" w:cs="Times New Roman"/>
@@ -6028,6 +6334,7 @@
           <w:sz w:val="24"/>
           <w:szCs w:val="24"/>
         </w:rPr>
+        <w:lastRenderedPageBreak/>
         <w:tab/>
         <w:t>Ask the user to select the type of cell, then, the division method related to that cell.</w:t>
       </w:r>
@@ -6278,13 +6585,23 @@
         </w:rPr>
         <w:t xml:space="preserve">, </w:t>
       </w:r>
-      <w:r>
-        <w:rPr>
-          <w:rFonts w:ascii="Times New Roman" w:eastAsia="Times New Roman" w:hAnsi="Times New Roman" w:cs="Times New Roman"/>
-          <w:sz w:val="24"/>
-          <w:szCs w:val="24"/>
-        </w:rPr>
-        <w:t xml:space="preserve">The software will continue showing different examples of each type, and the user can choose one of these examples to investigate. The software will also allow the user to a new screen, which has View Album Image and has View Components Option. </w:t>
+      <w:proofErr w:type="gramStart"/>
+      <w:r>
+        <w:rPr>
+          <w:rFonts w:ascii="Times New Roman" w:eastAsia="Times New Roman" w:hAnsi="Times New Roman" w:cs="Times New Roman"/>
+          <w:sz w:val="24"/>
+          <w:szCs w:val="24"/>
+        </w:rPr>
+        <w:t>The</w:t>
+      </w:r>
+      <w:proofErr w:type="gramEnd"/>
+      <w:r>
+        <w:rPr>
+          <w:rFonts w:ascii="Times New Roman" w:eastAsia="Times New Roman" w:hAnsi="Times New Roman" w:cs="Times New Roman"/>
+          <w:sz w:val="24"/>
+          <w:szCs w:val="24"/>
+        </w:rPr>
+        <w:t xml:space="preserve"> software will continue showing different examples of each type, and the user can choose one of these examples to investigate. The software will also allow the user to a new screen, which has View Album Image and has View Components Option. </w:t>
       </w:r>
     </w:p>
     <w:p>
@@ -6303,7 +6620,25 @@
           <w:sz w:val="24"/>
           <w:szCs w:val="24"/>
         </w:rPr>
-        <w:t>2. View components of cell, The software will show the components of the type of cell and can click on the components to find out its name, its image and its function.</w:t>
+        <w:t xml:space="preserve">2. View components of cell, </w:t>
+      </w:r>
+      <w:proofErr w:type="gramStart"/>
+      <w:r>
+        <w:rPr>
+          <w:rFonts w:ascii="Times New Roman" w:eastAsia="Times New Roman" w:hAnsi="Times New Roman" w:cs="Times New Roman"/>
+          <w:sz w:val="24"/>
+          <w:szCs w:val="24"/>
+        </w:rPr>
+        <w:t>The</w:t>
+      </w:r>
+      <w:proofErr w:type="gramEnd"/>
+      <w:r>
+        <w:rPr>
+          <w:rFonts w:ascii="Times New Roman" w:eastAsia="Times New Roman" w:hAnsi="Times New Roman" w:cs="Times New Roman"/>
+          <w:sz w:val="24"/>
+          <w:szCs w:val="24"/>
+        </w:rPr>
+        <w:t xml:space="preserve"> software will show the components of the type of cell and can click on the components to find out its name, its image and its function.</w:t>
       </w:r>
     </w:p>
     <w:p>
@@ -6322,7 +6657,25 @@
           <w:sz w:val="24"/>
           <w:szCs w:val="24"/>
         </w:rPr>
-        <w:t>3. View division process of cell , The software will show the cell division process of the type of cell the user chooses  .</w:t>
+        <w:t xml:space="preserve">3. View division process of </w:t>
+      </w:r>
+      <w:proofErr w:type="gramStart"/>
+      <w:r>
+        <w:rPr>
+          <w:rFonts w:ascii="Times New Roman" w:eastAsia="Times New Roman" w:hAnsi="Times New Roman" w:cs="Times New Roman"/>
+          <w:sz w:val="24"/>
+          <w:szCs w:val="24"/>
+        </w:rPr>
+        <w:t>cell ,</w:t>
+      </w:r>
+      <w:proofErr w:type="gramEnd"/>
+      <w:r>
+        <w:rPr>
+          <w:rFonts w:ascii="Times New Roman" w:eastAsia="Times New Roman" w:hAnsi="Times New Roman" w:cs="Times New Roman"/>
+          <w:sz w:val="24"/>
+          <w:szCs w:val="24"/>
+        </w:rPr>
+        <w:t xml:space="preserve"> The software will show the cell division process of the type of cell the user chooses  .</w:t>
       </w:r>
     </w:p>
     <w:p>
@@ -6359,6 +6712,7 @@
           <w:sz w:val="24"/>
           <w:szCs w:val="24"/>
         </w:rPr>
+        <w:lastRenderedPageBreak/>
         <w:drawing>
           <wp:inline distT="114300" distB="114300" distL="114300" distR="114300" wp14:anchorId="7726A478" wp14:editId="20807FC3">
             <wp:extent cx="6265613" cy="4164022"/>
@@ -6373,7 +6727,7 @@
                     <pic:cNvPicPr preferRelativeResize="0"/>
                   </pic:nvPicPr>
                   <pic:blipFill>
-                    <a:blip r:embed="rId12"/>
+                    <a:blip r:embed="rId13"/>
                     <a:srcRect/>
                     <a:stretch>
                       <a:fillRect/>
@@ -6521,7 +6875,6 @@
         <w:rPr>
           <w:rFonts w:ascii="EB Garamond" w:eastAsia="EB Garamond" w:hAnsi="EB Garamond" w:cs="EB Garamond"/>
         </w:rPr>
-        <w:lastRenderedPageBreak/>
         <w:t>Class diagram and explanation</w:t>
       </w:r>
     </w:p>
@@ -6762,6 +7115,7 @@
           <w:sz w:val="24"/>
           <w:szCs w:val="24"/>
         </w:rPr>
+        <w:lastRenderedPageBreak/>
         <w:drawing>
           <wp:inline distT="114300" distB="114300" distL="114300" distR="114300" wp14:anchorId="7CB23287" wp14:editId="5B496B50">
             <wp:extent cx="7294313" cy="3991584"/>
@@ -6776,7 +7130,7 @@
                     <pic:cNvPicPr preferRelativeResize="0"/>
                   </pic:nvPicPr>
                   <pic:blipFill>
-                    <a:blip r:embed="rId13"/>
+                    <a:blip r:embed="rId14"/>
                     <a:srcRect/>
                     <a:stretch>
                       <a:fillRect/>
@@ -6897,7 +7251,6 @@
           <w:sz w:val="40"/>
           <w:szCs w:val="40"/>
         </w:rPr>
-        <w:lastRenderedPageBreak/>
         <w:drawing>
           <wp:inline distT="114300" distB="114300" distL="114300" distR="114300" wp14:anchorId="2AA6C916" wp14:editId="5B7D0F7B">
             <wp:extent cx="6741863" cy="3790950"/>
@@ -6912,7 +7265,7 @@
                     <pic:cNvPicPr preferRelativeResize="0"/>
                   </pic:nvPicPr>
                   <pic:blipFill>
-                    <a:blip r:embed="rId14"/>
+                    <a:blip r:embed="rId15"/>
                     <a:srcRect/>
                     <a:stretch>
                       <a:fillRect/>
@@ -6982,6 +7335,7 @@
           <w:sz w:val="24"/>
           <w:szCs w:val="24"/>
         </w:rPr>
+        <w:lastRenderedPageBreak/>
         <w:t xml:space="preserve">To be more precise, for the Cells, we apply a </w:t>
       </w:r>
       <w:r>
@@ -7002,6 +7356,7 @@
         <w:t>. A cell, when constructed using a specific constructor (</w:t>
       </w:r>
       <w:proofErr w:type="spellStart"/>
+      <w:proofErr w:type="gramStart"/>
       <w:r>
         <w:rPr>
           <w:rFonts w:ascii="Times New Roman" w:eastAsia="Times New Roman" w:hAnsi="Times New Roman" w:cs="Times New Roman"/>
@@ -7017,7 +7372,16 @@
           <w:sz w:val="24"/>
           <w:szCs w:val="24"/>
         </w:rPr>
-        <w:t xml:space="preserve">(String name) / </w:t>
+        <w:t>(</w:t>
+      </w:r>
+      <w:proofErr w:type="gramEnd"/>
+      <w:r>
+        <w:rPr>
+          <w:rFonts w:ascii="Times New Roman" w:eastAsia="Times New Roman" w:hAnsi="Times New Roman" w:cs="Times New Roman"/>
+          <w:sz w:val="24"/>
+          <w:szCs w:val="24"/>
+        </w:rPr>
+        <w:t xml:space="preserve">String name) / </w:t>
       </w:r>
       <w:proofErr w:type="spellStart"/>
       <w:r>
@@ -7285,6 +7649,7 @@
               <w:t xml:space="preserve">name, </w:t>
             </w:r>
             <w:proofErr w:type="spellStart"/>
+            <w:proofErr w:type="gramStart"/>
             <w:r>
               <w:rPr>
                 <w:rFonts w:ascii="Times New Roman" w:eastAsia="Times New Roman" w:hAnsi="Times New Roman" w:cs="Times New Roman"/>
@@ -7300,7 +7665,16 @@
                 <w:sz w:val="24"/>
                 <w:szCs w:val="24"/>
               </w:rPr>
-              <w:t>()</w:t>
+              <w:t>(</w:t>
+            </w:r>
+            <w:proofErr w:type="gramEnd"/>
+            <w:r>
+              <w:rPr>
+                <w:rFonts w:ascii="Times New Roman" w:eastAsia="Times New Roman" w:hAnsi="Times New Roman" w:cs="Times New Roman"/>
+                <w:sz w:val="24"/>
+                <w:szCs w:val="24"/>
+              </w:rPr>
+              <w:t>)</w:t>
             </w:r>
           </w:p>
         </w:tc>
@@ -7339,7 +7713,25 @@
                 <w:sz w:val="24"/>
                 <w:szCs w:val="24"/>
               </w:rPr>
-              <w:t>Name of cell (e.g. Animal cell, Bacteria,...)</w:t>
+              <w:t xml:space="preserve">Name of cell (e.g. Animal cell, </w:t>
+            </w:r>
+            <w:proofErr w:type="gramStart"/>
+            <w:r>
+              <w:rPr>
+                <w:rFonts w:ascii="Times New Roman" w:eastAsia="Times New Roman" w:hAnsi="Times New Roman" w:cs="Times New Roman"/>
+                <w:sz w:val="24"/>
+                <w:szCs w:val="24"/>
+              </w:rPr>
+              <w:t>Bacteria,...</w:t>
+            </w:r>
+            <w:proofErr w:type="gramEnd"/>
+            <w:r>
+              <w:rPr>
+                <w:rFonts w:ascii="Times New Roman" w:eastAsia="Times New Roman" w:hAnsi="Times New Roman" w:cs="Times New Roman"/>
+                <w:sz w:val="24"/>
+                <w:szCs w:val="24"/>
+              </w:rPr>
+              <w:t>)</w:t>
             </w:r>
           </w:p>
         </w:tc>
@@ -7408,6 +7800,7 @@
               </w:rPr>
             </w:pPr>
             <w:proofErr w:type="spellStart"/>
+            <w:proofErr w:type="gramStart"/>
             <w:r>
               <w:rPr>
                 <w:rFonts w:ascii="Times New Roman" w:eastAsia="Times New Roman" w:hAnsi="Times New Roman" w:cs="Times New Roman"/>
@@ -7423,7 +7816,16 @@
                 <w:sz w:val="24"/>
                 <w:szCs w:val="24"/>
               </w:rPr>
-              <w:t>()</w:t>
+              <w:t>(</w:t>
+            </w:r>
+            <w:proofErr w:type="gramEnd"/>
+            <w:r>
+              <w:rPr>
+                <w:rFonts w:ascii="Times New Roman" w:eastAsia="Times New Roman" w:hAnsi="Times New Roman" w:cs="Times New Roman"/>
+                <w:sz w:val="24"/>
+                <w:szCs w:val="24"/>
+              </w:rPr>
+              <w:t>)</w:t>
             </w:r>
           </w:p>
         </w:tc>
@@ -8006,16 +8408,7 @@
                 <w:sz w:val="24"/>
                 <w:szCs w:val="24"/>
               </w:rPr>
-              <w:t xml:space="preserve">All class that implements the </w:t>
-            </w:r>
-            <w:r>
-              <w:rPr>
-                <w:rFonts w:ascii="Times New Roman" w:eastAsia="Times New Roman" w:hAnsi="Times New Roman" w:cs="Times New Roman"/>
-                <w:sz w:val="24"/>
-                <w:szCs w:val="24"/>
-              </w:rPr>
-              <w:lastRenderedPageBreak/>
-              <w:t>(</w:t>
+              <w:t>All class that implements the (</w:t>
             </w:r>
             <w:proofErr w:type="spellStart"/>
             <w:r>
@@ -8066,13 +8459,13 @@
               </w:rPr>
             </w:pPr>
             <w:proofErr w:type="spellStart"/>
-            <w:r>
-              <w:rPr>
-                <w:rFonts w:ascii="Times New Roman" w:eastAsia="Times New Roman" w:hAnsi="Times New Roman" w:cs="Times New Roman"/>
-                <w:sz w:val="24"/>
-                <w:szCs w:val="24"/>
-              </w:rPr>
-              <w:lastRenderedPageBreak/>
+            <w:proofErr w:type="gramStart"/>
+            <w:r>
+              <w:rPr>
+                <w:rFonts w:ascii="Times New Roman" w:eastAsia="Times New Roman" w:hAnsi="Times New Roman" w:cs="Times New Roman"/>
+                <w:sz w:val="24"/>
+                <w:szCs w:val="24"/>
+              </w:rPr>
               <w:t>getDirectory</w:t>
             </w:r>
             <w:proofErr w:type="spellEnd"/>
@@ -8082,7 +8475,16 @@
                 <w:sz w:val="24"/>
                 <w:szCs w:val="24"/>
               </w:rPr>
-              <w:t>()</w:t>
+              <w:t>(</w:t>
+            </w:r>
+            <w:proofErr w:type="gramEnd"/>
+            <w:r>
+              <w:rPr>
+                <w:rFonts w:ascii="Times New Roman" w:eastAsia="Times New Roman" w:hAnsi="Times New Roman" w:cs="Times New Roman"/>
+                <w:sz w:val="24"/>
+                <w:szCs w:val="24"/>
+              </w:rPr>
+              <w:t>)</w:t>
             </w:r>
           </w:p>
         </w:tc>
@@ -8194,7 +8596,25 @@
                 <w:sz w:val="24"/>
                 <w:szCs w:val="24"/>
               </w:rPr>
-              <w:t>get(x)Method()</w:t>
+              <w:t>get(x)</w:t>
+            </w:r>
+            <w:proofErr w:type="gramStart"/>
+            <w:r>
+              <w:rPr>
+                <w:rFonts w:ascii="Times New Roman" w:eastAsia="Times New Roman" w:hAnsi="Times New Roman" w:cs="Times New Roman"/>
+                <w:sz w:val="24"/>
+                <w:szCs w:val="24"/>
+              </w:rPr>
+              <w:t>Method(</w:t>
+            </w:r>
+            <w:proofErr w:type="gramEnd"/>
+            <w:r>
+              <w:rPr>
+                <w:rFonts w:ascii="Times New Roman" w:eastAsia="Times New Roman" w:hAnsi="Times New Roman" w:cs="Times New Roman"/>
+                <w:sz w:val="24"/>
+                <w:szCs w:val="24"/>
+              </w:rPr>
+              <w:t>)</w:t>
             </w:r>
           </w:p>
         </w:tc>
@@ -8301,6 +8721,7 @@
               </w:rPr>
             </w:pPr>
             <w:proofErr w:type="spellStart"/>
+            <w:proofErr w:type="gramStart"/>
             <w:r>
               <w:rPr>
                 <w:rFonts w:ascii="Times New Roman" w:eastAsia="Times New Roman" w:hAnsi="Times New Roman" w:cs="Times New Roman"/>
@@ -8316,7 +8737,16 @@
                 <w:sz w:val="24"/>
                 <w:szCs w:val="24"/>
               </w:rPr>
-              <w:t>()</w:t>
+              <w:t>(</w:t>
+            </w:r>
+            <w:proofErr w:type="gramEnd"/>
+            <w:r>
+              <w:rPr>
+                <w:rFonts w:ascii="Times New Roman" w:eastAsia="Times New Roman" w:hAnsi="Times New Roman" w:cs="Times New Roman"/>
+                <w:sz w:val="24"/>
+                <w:szCs w:val="24"/>
+              </w:rPr>
+              <w:t>)</w:t>
             </w:r>
           </w:p>
         </w:tc>
@@ -8446,7 +8876,25 @@
           <w:sz w:val="24"/>
           <w:szCs w:val="24"/>
         </w:rPr>
-        <w:t xml:space="preserve">For example , private String name , private String </w:t>
+        <w:t xml:space="preserve">For </w:t>
+      </w:r>
+      <w:proofErr w:type="gramStart"/>
+      <w:r>
+        <w:rPr>
+          <w:rFonts w:ascii="Times New Roman" w:eastAsia="Times New Roman" w:hAnsi="Times New Roman" w:cs="Times New Roman"/>
+          <w:sz w:val="24"/>
+          <w:szCs w:val="24"/>
+        </w:rPr>
+        <w:t>example ,</w:t>
+      </w:r>
+      <w:proofErr w:type="gramEnd"/>
+      <w:r>
+        <w:rPr>
+          <w:rFonts w:ascii="Times New Roman" w:eastAsia="Times New Roman" w:hAnsi="Times New Roman" w:cs="Times New Roman"/>
+          <w:sz w:val="24"/>
+          <w:szCs w:val="24"/>
+        </w:rPr>
+        <w:t xml:space="preserve"> private String name , private String </w:t>
       </w:r>
       <w:proofErr w:type="spellStart"/>
       <w:r>
@@ -8516,7 +8964,7 @@
                     <pic:cNvPicPr preferRelativeResize="0"/>
                   </pic:nvPicPr>
                   <pic:blipFill>
-                    <a:blip r:embed="rId15"/>
+                    <a:blip r:embed="rId16"/>
                     <a:srcRect/>
                     <a:stretch>
                       <a:fillRect/>
@@ -8721,6 +9169,7 @@
         <w:t xml:space="preserve">Interfaces are also used: </w:t>
       </w:r>
       <w:proofErr w:type="spellStart"/>
+      <w:proofErr w:type="gramStart"/>
       <w:r>
         <w:rPr>
           <w:rFonts w:ascii="Times New Roman" w:eastAsia="Times New Roman" w:hAnsi="Times New Roman" w:cs="Times New Roman"/>
@@ -8748,6 +9197,7 @@
         <w:t>ReproduceMethod</w:t>
       </w:r>
       <w:proofErr w:type="spellEnd"/>
+      <w:proofErr w:type="gramEnd"/>
     </w:p>
     <w:p>
       <w:pPr>
@@ -8765,7 +9215,25 @@
           <w:sz w:val="24"/>
           <w:szCs w:val="24"/>
         </w:rPr>
-        <w:t xml:space="preserve">The main purpose is code reusability. The code that is present in the class Cell  can be directly used by the child classes (Class </w:t>
+        <w:t xml:space="preserve">The main purpose is code reusability. The code that is present in the class </w:t>
+      </w:r>
+      <w:proofErr w:type="gramStart"/>
+      <w:r>
+        <w:rPr>
+          <w:rFonts w:ascii="Times New Roman" w:eastAsia="Times New Roman" w:hAnsi="Times New Roman" w:cs="Times New Roman"/>
+          <w:sz w:val="24"/>
+          <w:szCs w:val="24"/>
+        </w:rPr>
+        <w:t>Cell  can</w:t>
+      </w:r>
+      <w:proofErr w:type="gramEnd"/>
+      <w:r>
+        <w:rPr>
+          <w:rFonts w:ascii="Times New Roman" w:eastAsia="Times New Roman" w:hAnsi="Times New Roman" w:cs="Times New Roman"/>
+          <w:sz w:val="24"/>
+          <w:szCs w:val="24"/>
+        </w:rPr>
+        <w:t xml:space="preserve"> be directly used by the child classes (Class </w:t>
       </w:r>
       <w:proofErr w:type="spellStart"/>
       <w:r>
@@ -8888,7 +9356,16 @@
           <w:sz w:val="24"/>
           <w:szCs w:val="24"/>
         </w:rPr>
-        <w:t>(),</w:t>
+        <w:t>(</w:t>
+      </w:r>
+      <w:proofErr w:type="gramStart"/>
+      <w:r>
+        <w:rPr>
+          <w:rFonts w:ascii="Times New Roman" w:eastAsia="Times New Roman" w:hAnsi="Times New Roman" w:cs="Times New Roman"/>
+          <w:sz w:val="24"/>
+          <w:szCs w:val="24"/>
+        </w:rPr>
+        <w:t>),</w:t>
       </w:r>
       <w:proofErr w:type="spellStart"/>
       <w:r>
@@ -8900,6 +9377,7 @@
         <w:t>getReproduceMethod</w:t>
       </w:r>
       <w:proofErr w:type="spellEnd"/>
+      <w:proofErr w:type="gramEnd"/>
       <w:r>
         <w:rPr>
           <w:rFonts w:ascii="Times New Roman" w:eastAsia="Times New Roman" w:hAnsi="Times New Roman" w:cs="Times New Roman"/>
@@ -9060,7 +9538,6 @@
           <w:sz w:val="40"/>
           <w:szCs w:val="40"/>
         </w:rPr>
-        <w:lastRenderedPageBreak/>
         <w:drawing>
           <wp:inline distT="114300" distB="114300" distL="114300" distR="114300" wp14:anchorId="7ED61FBF" wp14:editId="778CE7FB">
             <wp:extent cx="6837113" cy="3924300"/>
@@ -9075,7 +9552,7 @@
                     <pic:cNvPicPr preferRelativeResize="0"/>
                   </pic:nvPicPr>
                   <pic:blipFill>
-                    <a:blip r:embed="rId16"/>
+                    <a:blip r:embed="rId17"/>
                     <a:srcRect/>
                     <a:stretch>
                       <a:fillRect/>
@@ -9468,6 +9945,7 @@
               <w:t>()/</w:t>
             </w:r>
             <w:proofErr w:type="spellStart"/>
+            <w:proofErr w:type="gramStart"/>
             <w:r>
               <w:rPr>
                 <w:rFonts w:ascii="Times New Roman" w:eastAsia="Times New Roman" w:hAnsi="Times New Roman" w:cs="Times New Roman"/>
@@ -9483,7 +9961,16 @@
                 <w:sz w:val="24"/>
                 <w:szCs w:val="24"/>
               </w:rPr>
-              <w:t>()</w:t>
+              <w:t>(</w:t>
+            </w:r>
+            <w:proofErr w:type="gramEnd"/>
+            <w:r>
+              <w:rPr>
+                <w:rFonts w:ascii="Times New Roman" w:eastAsia="Times New Roman" w:hAnsi="Times New Roman" w:cs="Times New Roman"/>
+                <w:sz w:val="24"/>
+                <w:szCs w:val="24"/>
+              </w:rPr>
+              <w:t>)</w:t>
             </w:r>
           </w:p>
         </w:tc>
@@ -9553,6 +10040,7 @@
                 <w:sz w:val="24"/>
                 <w:szCs w:val="24"/>
               </w:rPr>
+              <w:lastRenderedPageBreak/>
               <w:t>MenuController</w:t>
             </w:r>
             <w:proofErr w:type="spellEnd"/>
@@ -9580,6 +10068,7 @@
               </w:rPr>
             </w:pPr>
             <w:proofErr w:type="spellStart"/>
+            <w:proofErr w:type="gramStart"/>
             <w:r>
               <w:rPr>
                 <w:rFonts w:ascii="Times New Roman" w:eastAsia="Times New Roman" w:hAnsi="Times New Roman" w:cs="Times New Roman"/>
@@ -9595,7 +10084,16 @@
                 <w:sz w:val="24"/>
                 <w:szCs w:val="24"/>
               </w:rPr>
-              <w:t>()</w:t>
+              <w:t>(</w:t>
+            </w:r>
+            <w:proofErr w:type="gramEnd"/>
+            <w:r>
+              <w:rPr>
+                <w:rFonts w:ascii="Times New Roman" w:eastAsia="Times New Roman" w:hAnsi="Times New Roman" w:cs="Times New Roman"/>
+                <w:sz w:val="24"/>
+                <w:szCs w:val="24"/>
+              </w:rPr>
+              <w:t>)</w:t>
             </w:r>
           </w:p>
         </w:tc>
@@ -9699,6 +10197,7 @@
               </w:rPr>
             </w:pPr>
             <w:proofErr w:type="spellStart"/>
+            <w:proofErr w:type="gramStart"/>
             <w:r>
               <w:rPr>
                 <w:rFonts w:ascii="Times New Roman" w:eastAsia="Times New Roman" w:hAnsi="Times New Roman" w:cs="Times New Roman"/>
@@ -9714,7 +10213,16 @@
                 <w:sz w:val="24"/>
                 <w:szCs w:val="24"/>
               </w:rPr>
-              <w:t>()</w:t>
+              <w:t>(</w:t>
+            </w:r>
+            <w:proofErr w:type="gramEnd"/>
+            <w:r>
+              <w:rPr>
+                <w:rFonts w:ascii="Times New Roman" w:eastAsia="Times New Roman" w:hAnsi="Times New Roman" w:cs="Times New Roman"/>
+                <w:sz w:val="24"/>
+                <w:szCs w:val="24"/>
+              </w:rPr>
+              <w:t>)</w:t>
             </w:r>
           </w:p>
         </w:tc>
@@ -9818,6 +10326,7 @@
               </w:rPr>
             </w:pPr>
             <w:proofErr w:type="spellStart"/>
+            <w:proofErr w:type="gramStart"/>
             <w:r>
               <w:rPr>
                 <w:rFonts w:ascii="Times New Roman" w:eastAsia="Times New Roman" w:hAnsi="Times New Roman" w:cs="Times New Roman"/>
@@ -9833,7 +10342,16 @@
                 <w:sz w:val="24"/>
                 <w:szCs w:val="24"/>
               </w:rPr>
-              <w:t xml:space="preserve">(), </w:t>
+              <w:t>(</w:t>
+            </w:r>
+            <w:proofErr w:type="gramEnd"/>
+            <w:r>
+              <w:rPr>
+                <w:rFonts w:ascii="Times New Roman" w:eastAsia="Times New Roman" w:hAnsi="Times New Roman" w:cs="Times New Roman"/>
+                <w:sz w:val="24"/>
+                <w:szCs w:val="24"/>
+              </w:rPr>
+              <w:t xml:space="preserve">), </w:t>
             </w:r>
             <w:proofErr w:type="spellStart"/>
             <w:r>
@@ -9937,6 +10455,7 @@
               </w:rPr>
             </w:pPr>
             <w:proofErr w:type="spellStart"/>
+            <w:proofErr w:type="gramStart"/>
             <w:r>
               <w:rPr>
                 <w:rFonts w:ascii="Times New Roman" w:eastAsia="Times New Roman" w:hAnsi="Times New Roman" w:cs="Times New Roman"/>
@@ -9952,7 +10471,16 @@
                 <w:sz w:val="24"/>
                 <w:szCs w:val="24"/>
               </w:rPr>
-              <w:t xml:space="preserve">(), </w:t>
+              <w:t>(</w:t>
+            </w:r>
+            <w:proofErr w:type="gramEnd"/>
+            <w:r>
+              <w:rPr>
+                <w:rFonts w:ascii="Times New Roman" w:eastAsia="Times New Roman" w:hAnsi="Times New Roman" w:cs="Times New Roman"/>
+                <w:sz w:val="24"/>
+                <w:szCs w:val="24"/>
+              </w:rPr>
+              <w:t xml:space="preserve">), </w:t>
             </w:r>
             <w:proofErr w:type="spellStart"/>
             <w:r>
@@ -10150,7 +10678,6 @@
                 <w:sz w:val="24"/>
                 <w:szCs w:val="24"/>
               </w:rPr>
-              <w:lastRenderedPageBreak/>
               <w:t>or</w:t>
             </w:r>
           </w:p>
@@ -10226,16 +10753,7 @@
                 <w:sz w:val="24"/>
                 <w:szCs w:val="24"/>
               </w:rPr>
-              <w:t xml:space="preserve">After selecting type of cell, user need to select the specific object (to view its </w:t>
-            </w:r>
-            <w:r>
-              <w:rPr>
-                <w:rFonts w:ascii="Times New Roman" w:eastAsia="Times New Roman" w:hAnsi="Times New Roman" w:cs="Times New Roman"/>
-                <w:sz w:val="24"/>
-                <w:szCs w:val="24"/>
-              </w:rPr>
-              <w:lastRenderedPageBreak/>
-              <w:t>album and component); or select the type of cell division</w:t>
+              <w:t>After selecting type of cell, user need to select the specific object (to view its album and component); or select the type of cell division</w:t>
             </w:r>
           </w:p>
         </w:tc>
@@ -10272,7 +10790,6 @@
                 <w:sz w:val="24"/>
                 <w:szCs w:val="24"/>
               </w:rPr>
-              <w:lastRenderedPageBreak/>
               <w:t>albumController</w:t>
             </w:r>
             <w:proofErr w:type="spellEnd"/>
@@ -10318,6 +10835,7 @@
               <w:t>()/</w:t>
             </w:r>
             <w:proofErr w:type="spellStart"/>
+            <w:proofErr w:type="gramStart"/>
             <w:r>
               <w:rPr>
                 <w:rFonts w:ascii="Times New Roman" w:eastAsia="Times New Roman" w:hAnsi="Times New Roman" w:cs="Times New Roman"/>
@@ -10333,7 +10851,16 @@
                 <w:sz w:val="24"/>
                 <w:szCs w:val="24"/>
               </w:rPr>
-              <w:t>()</w:t>
+              <w:t>(</w:t>
+            </w:r>
+            <w:proofErr w:type="gramEnd"/>
+            <w:r>
+              <w:rPr>
+                <w:rFonts w:ascii="Times New Roman" w:eastAsia="Times New Roman" w:hAnsi="Times New Roman" w:cs="Times New Roman"/>
+                <w:sz w:val="24"/>
+                <w:szCs w:val="24"/>
+              </w:rPr>
+              <w:t>)</w:t>
             </w:r>
           </w:p>
         </w:tc>
@@ -10433,7 +10960,25 @@
                 <w:sz w:val="24"/>
                 <w:szCs w:val="24"/>
               </w:rPr>
-              <w:t xml:space="preserve">Consist a lot of invisible button with their </w:t>
+              <w:t xml:space="preserve">Consist a lot of invisible </w:t>
+            </w:r>
+            <w:proofErr w:type="gramStart"/>
+            <w:r>
+              <w:rPr>
+                <w:rFonts w:ascii="Times New Roman" w:eastAsia="Times New Roman" w:hAnsi="Times New Roman" w:cs="Times New Roman"/>
+                <w:sz w:val="24"/>
+                <w:szCs w:val="24"/>
+              </w:rPr>
+              <w:t>button</w:t>
+            </w:r>
+            <w:proofErr w:type="gramEnd"/>
+            <w:r>
+              <w:rPr>
+                <w:rFonts w:ascii="Times New Roman" w:eastAsia="Times New Roman" w:hAnsi="Times New Roman" w:cs="Times New Roman"/>
+                <w:sz w:val="24"/>
+                <w:szCs w:val="24"/>
+              </w:rPr>
+              <w:t xml:space="preserve"> with their </w:t>
             </w:r>
             <w:proofErr w:type="spellStart"/>
             <w:r>
@@ -10528,6 +11073,7 @@
               </w:rPr>
             </w:pPr>
             <w:proofErr w:type="spellStart"/>
+            <w:proofErr w:type="gramStart"/>
             <w:r>
               <w:rPr>
                 <w:rFonts w:ascii="Times New Roman" w:eastAsia="Times New Roman" w:hAnsi="Times New Roman" w:cs="Times New Roman"/>
@@ -10543,7 +11089,16 @@
                 <w:sz w:val="24"/>
                 <w:szCs w:val="24"/>
               </w:rPr>
-              <w:t>()</w:t>
+              <w:t>(</w:t>
+            </w:r>
+            <w:proofErr w:type="gramEnd"/>
+            <w:r>
+              <w:rPr>
+                <w:rFonts w:ascii="Times New Roman" w:eastAsia="Times New Roman" w:hAnsi="Times New Roman" w:cs="Times New Roman"/>
+                <w:sz w:val="24"/>
+                <w:szCs w:val="24"/>
+              </w:rPr>
+              <w:t>)</w:t>
             </w:r>
           </w:p>
         </w:tc>
@@ -10887,6 +11442,7 @@
           <w:sz w:val="24"/>
           <w:szCs w:val="24"/>
         </w:rPr>
+        <w:lastRenderedPageBreak/>
         <w:t>Broaden the knowledge space of the application: More cell types, more division methods, more images and videos.</w:t>
       </w:r>
     </w:p>
@@ -10987,9 +11543,25 @@
           <w:color w:val="202122"/>
           <w:highlight w:val="white"/>
         </w:rPr>
-        <w:t xml:space="preserve">, F. (2022).Difference Between Plant Cell and Animal Cell. Retrieved 16 July 2022, from </w:t>
-      </w:r>
-      <w:hyperlink r:id="rId17" w:anchor="animal-cell-vs-plant-cell-table-form">
+        <w:t>, F. (2022</w:t>
+      </w:r>
+      <w:proofErr w:type="gramStart"/>
+      <w:r>
+        <w:rPr>
+          <w:color w:val="202122"/>
+          <w:highlight w:val="white"/>
+        </w:rPr>
+        <w:t>).Difference</w:t>
+      </w:r>
+      <w:proofErr w:type="gramEnd"/>
+      <w:r>
+        <w:rPr>
+          <w:color w:val="202122"/>
+          <w:highlight w:val="white"/>
+        </w:rPr>
+        <w:t xml:space="preserve"> Between Plant Cell and Animal Cell. Retrieved 16 July 2022, from </w:t>
+      </w:r>
+      <w:hyperlink r:id="rId18" w:anchor="animal-cell-vs-plant-cell-table-form">
         <w:r>
           <w:rPr>
             <w:color w:val="1155CC"/>
@@ -11019,6 +11591,7 @@
       </w:pPr>
       <w:bookmarkStart w:id="6" w:name="_oacuazu1safz" w:colFirst="0" w:colLast="0"/>
       <w:bookmarkEnd w:id="6"/>
+      <w:proofErr w:type="gramStart"/>
       <w:r>
         <w:rPr>
           <w:color w:val="202122"/>
@@ -11026,9 +11599,19 @@
           <w:szCs w:val="22"/>
           <w:highlight w:val="white"/>
         </w:rPr>
-        <w:t xml:space="preserve">Anon(2022). Retrieved 16 July 2022, from </w:t>
-      </w:r>
-      <w:hyperlink r:id="rId18">
+        <w:t>Anon(</w:t>
+      </w:r>
+      <w:proofErr w:type="gramEnd"/>
+      <w:r>
+        <w:rPr>
+          <w:color w:val="202122"/>
+          <w:sz w:val="22"/>
+          <w:szCs w:val="22"/>
+          <w:highlight w:val="white"/>
+        </w:rPr>
+        <w:t xml:space="preserve">2022). Retrieved 16 July 2022, from </w:t>
+      </w:r>
+      <w:hyperlink r:id="rId19">
         <w:r>
           <w:rPr>
             <w:color w:val="1155CC"/>
@@ -11060,7 +11643,7 @@
         </w:rPr>
         <w:t xml:space="preserve">Protist summary. (2022). Retrieved 16 July 2022, from </w:t>
       </w:r>
-      <w:hyperlink r:id="rId19">
+      <w:hyperlink r:id="rId20">
         <w:r>
           <w:rPr>
             <w:color w:val="1155CC"/>
@@ -11090,7 +11673,7 @@
         </w:rPr>
         <w:t xml:space="preserve">Molecular Expressions Cell Biology: Bacteria Cell Structure. (2022). Retrieved 16 July 2022, from </w:t>
       </w:r>
-      <w:hyperlink r:id="rId20">
+      <w:hyperlink r:id="rId21">
         <w:r>
           <w:rPr>
             <w:color w:val="1155CC"/>
@@ -11120,6 +11703,7 @@
       </w:pPr>
       <w:bookmarkStart w:id="7" w:name="_9elt5f8oov59" w:colFirst="0" w:colLast="0"/>
       <w:bookmarkEnd w:id="7"/>
+      <w:proofErr w:type="gramStart"/>
       <w:r>
         <w:rPr>
           <w:color w:val="202122"/>
@@ -11127,9 +11711,19 @@
           <w:szCs w:val="22"/>
           <w:highlight w:val="white"/>
         </w:rPr>
-        <w:t xml:space="preserve">ANON(2022). Retrieved 16 July 2022, from </w:t>
-      </w:r>
-      <w:hyperlink r:id="rId21">
+        <w:t>ANON(</w:t>
+      </w:r>
+      <w:proofErr w:type="gramEnd"/>
+      <w:r>
+        <w:rPr>
+          <w:color w:val="202122"/>
+          <w:sz w:val="22"/>
+          <w:szCs w:val="22"/>
+          <w:highlight w:val="white"/>
+        </w:rPr>
+        <w:t xml:space="preserve">2022). Retrieved 16 July 2022, from </w:t>
+      </w:r>
+      <w:hyperlink r:id="rId22">
         <w:r>
           <w:rPr>
             <w:color w:val="1155CC"/>
@@ -11157,10 +11751,9 @@
           <w:color w:val="202122"/>
           <w:highlight w:val="white"/>
         </w:rPr>
-        <w:lastRenderedPageBreak/>
         <w:t xml:space="preserve">Amyloplast - Wikipedia. (2022). Retrieved 16 July 2022, from </w:t>
       </w:r>
-      <w:hyperlink r:id="rId22">
+      <w:hyperlink r:id="rId23">
         <w:r>
           <w:rPr>
             <w:color w:val="1155CC"/>
@@ -11188,7 +11781,7 @@
         </w:rPr>
         <w:t xml:space="preserve">Lysosome - Wikipedia. (2022). Retrieved 16 July 2022, from </w:t>
       </w:r>
-      <w:hyperlink r:id="rId23">
+      <w:hyperlink r:id="rId24">
         <w:r>
           <w:rPr>
             <w:color w:val="1155CC"/>
@@ -11216,7 +11809,7 @@
         </w:rPr>
         <w:t xml:space="preserve">Mitochondrion - Wikipedia. (2022). Retrieved 16 July 2022, from </w:t>
       </w:r>
-      <w:hyperlink r:id="rId24">
+      <w:hyperlink r:id="rId25">
         <w:r>
           <w:rPr>
             <w:color w:val="1155CC"/>
@@ -11253,7 +11846,7 @@
         </w:rPr>
         <w:t xml:space="preserve">Cell nucleus - Wikipedia. (2022). Retrieved 16 July 2022, </w:t>
       </w:r>
-      <w:hyperlink r:id="rId25">
+      <w:hyperlink r:id="rId26">
         <w:r>
           <w:rPr>
             <w:color w:val="1155CC"/>
@@ -11291,7 +11884,7 @@
         </w:rPr>
         <w:t xml:space="preserve">Nucleolus - Wikipedia. (2012). Retrieved 16 July 2022, from </w:t>
       </w:r>
-      <w:hyperlink r:id="rId26">
+      <w:hyperlink r:id="rId27">
         <w:r>
           <w:rPr>
             <w:color w:val="1155CC"/>
@@ -11329,7 +11922,7 @@
         </w:rPr>
         <w:t xml:space="preserve">Model–view–controller - Wikipedia. (2022). Retrieved 16 July 2022, from </w:t>
       </w:r>
-      <w:hyperlink r:id="rId27">
+      <w:hyperlink r:id="rId28">
         <w:r>
           <w:rPr>
             <w:color w:val="1155CC"/>
@@ -11367,7 +11960,7 @@
         </w:rPr>
         <w:t xml:space="preserve">What Is Object-Oriented Programming? 4 Basic Concepts of OOP | Indeed.com. (2022). Retrieved 16 July 2022, from </w:t>
       </w:r>
-      <w:hyperlink r:id="rId28">
+      <w:hyperlink r:id="rId29">
         <w:r>
           <w:rPr>
             <w:color w:val="1155CC"/>
@@ -11385,12 +11978,11 @@
           <w:ilvl w:val="0"/>
           <w:numId w:val="5"/>
         </w:numPr>
-        <w:spacing w:after="240"/>
         <w:rPr>
           <w:color w:val="202122"/>
         </w:rPr>
       </w:pPr>
-      <w:hyperlink r:id="rId29">
+      <w:hyperlink r:id="rId30">
         <w:r>
           <w:rPr>
             <w:rFonts w:ascii="Roboto" w:eastAsia="Roboto" w:hAnsi="Roboto" w:cs="Roboto"/>
@@ -11406,7 +11998,7 @@
         </w:rPr>
         <w:t xml:space="preserve">(2018) Retrieved 16 July 2018, from </w:t>
       </w:r>
-      <w:hyperlink r:id="rId30">
+      <w:hyperlink r:id="rId31">
         <w:r>
           <w:rPr>
             <w:color w:val="1155CC"/>
@@ -11416,10 +12008,121 @@
         </w:r>
       </w:hyperlink>
     </w:p>
-    <w:p/>
+    <w:p>
+      <w:pPr>
+        <w:ind w:left="360"/>
+      </w:pPr>
+      <w:r>
+        <w:t>14. Videos used for project:</w:t>
+      </w:r>
+    </w:p>
+    <w:p>
+      <w:pPr>
+        <w:ind w:left="360"/>
+        <w:rPr>
+          <w:color w:val="0070C0"/>
+        </w:rPr>
+      </w:pPr>
+      <w:r>
+        <w:tab/>
+        <w:t>1.</w:t>
+      </w:r>
+      <w:r>
+        <w:t xml:space="preserve"> Amitosis: </w:t>
+      </w:r>
+      <w:hyperlink r:id="rId32" w:history="1">
+        <w:r>
+          <w:rPr>
+            <w:rStyle w:val="Hyperlink"/>
+            <w:color w:val="0070C0"/>
+          </w:rPr>
+          <w:t>https://www.youtube.com/watch?v=s4p-H5bk9xI</w:t>
+        </w:r>
+      </w:hyperlink>
+    </w:p>
+    <w:p>
+      <w:pPr>
+        <w:ind w:left="360"/>
+      </w:pPr>
+      <w:r>
+        <w:tab/>
+        <w:t xml:space="preserve">2. Mitosis: </w:t>
+      </w:r>
+      <w:hyperlink r:id="rId33" w:history="1">
+        <w:r>
+          <w:rPr>
+            <w:rStyle w:val="Hyperlink"/>
+            <w:color w:val="0070C0"/>
+          </w:rPr>
+          <w:t>https://www.youtube.com/watch?v=NwwcWqL5hhI</w:t>
+        </w:r>
+      </w:hyperlink>
+    </w:p>
+    <w:p>
+      <w:pPr>
+        <w:ind w:left="360"/>
+      </w:pPr>
+      <w:r>
+        <w:tab/>
+        <w:t xml:space="preserve">3. Meiosis: </w:t>
+      </w:r>
+      <w:hyperlink r:id="rId34" w:history="1">
+        <w:r>
+          <w:rPr>
+            <w:rStyle w:val="Hyperlink"/>
+            <w:color w:val="0070C0"/>
+          </w:rPr>
+          <w:t>https://www.youtube.com/watch?v=5pvwIsDE6eg</w:t>
+        </w:r>
+      </w:hyperlink>
+    </w:p>
+    <w:p>
+      <w:pPr>
+        <w:ind w:left="360"/>
+      </w:pPr>
+      <w:r>
+        <w:t xml:space="preserve">15. Media Player: </w:t>
+      </w:r>
+      <w:hyperlink r:id="rId35" w:history="1">
+        <w:r>
+          <w:rPr>
+            <w:rStyle w:val="Hyperlink"/>
+            <w:color w:val="0070C0"/>
+          </w:rPr>
+          <w:t>https://www.youtube.com/watch?v=VDTVeDozcag</w:t>
+        </w:r>
+      </w:hyperlink>
+    </w:p>
+    <w:p>
+      <w:pPr>
+        <w:ind w:left="360"/>
+      </w:pPr>
+      <w:r>
+        <w:t xml:space="preserve">16. </w:t>
+      </w:r>
+      <w:hyperlink r:id="rId36" w:history="1">
+        <w:r>
+          <w:rPr>
+            <w:rStyle w:val="Hyperlink"/>
+            <w:color w:val="0070C0"/>
+          </w:rPr>
+          <w:t>https://stackoverflow.com/</w:t>
+        </w:r>
+      </w:hyperlink>
+    </w:p>
+    <w:p>
+      <w:pPr>
+        <w:ind w:left="360"/>
+      </w:pPr>
+    </w:p>
+    <w:p>
+      <w:pPr>
+        <w:ind w:left="360"/>
+      </w:pPr>
+    </w:p>
     <w:sectPr>
-      <w:footerReference w:type="default" r:id="rId31"/>
-      <w:footerReference w:type="first" r:id="rId32"/>
+      <w:footerReference w:type="default" r:id="rId37"/>
+      <w:footerReference w:type="first" r:id="rId38"/>
       <w:pgSz w:w="11909" w:h="16834"/>
       <w:pgMar w:top="1417" w:right="850" w:bottom="850" w:left="850" w:header="720" w:footer="720" w:gutter="0"/>
       <w:pgNumType w:start="0"/>
@@ -12722,6 +13425,29 @@
       </w:tblCellMar>
     </w:tblPr>
   </w:style>
+  <w:style w:type="character" w:styleId="Hyperlink">
+    <w:name w:val="Hyperlink"/>
+    <w:basedOn w:val="DefaultParagraphFont"/>
+    <w:uiPriority w:val="99"/>
+    <w:unhideWhenUsed/>
+    <w:rsid w:val="00891A2C"/>
+    <w:rPr>
+      <w:color w:val="0000FF" w:themeColor="hyperlink"/>
+      <w:u w:val="single"/>
+    </w:rPr>
+  </w:style>
+  <w:style w:type="character" w:styleId="UnresolvedMention">
+    <w:name w:val="Unresolved Mention"/>
+    <w:basedOn w:val="DefaultParagraphFont"/>
+    <w:uiPriority w:val="99"/>
+    <w:semiHidden/>
+    <w:unhideWhenUsed/>
+    <w:rsid w:val="00891A2C"/>
+    <w:rPr>
+      <w:color w:val="605E5C"/>
+      <w:shd w:val="clear" w:color="auto" w:fill="E1DFDD"/>
+    </w:rPr>
+  </w:style>
 </w:styles>
 </file>
 
@@ -13043,4 +13769,16 @@
   </a:objectDefaults>
   <a:extraClrSchemeLst/>
 </a:theme>
+</file>
+
+<file path=customXml/item1.xml><?xml version="1.0" encoding="utf-8"?>
+<b:Sources xmlns:b="http://schemas.openxmlformats.org/officeDocument/2006/bibliography" xmlns="http://schemas.openxmlformats.org/officeDocument/2006/bibliography" SelectedStyle="\APASixthEditionOfficeOnline.xsl" StyleName="APA" Version="6"/>
+</file>
+
+<file path=customXml/itemProps1.xml><?xml version="1.0" encoding="utf-8"?>
+<ds:datastoreItem xmlns:ds="http://schemas.openxmlformats.org/officeDocument/2006/customXml" ds:itemID="{8B1F1897-C971-404D-BE0A-877932A61BCF}">
+  <ds:schemaRefs>
+    <ds:schemaRef ds:uri="http://schemas.openxmlformats.org/officeDocument/2006/bibliography"/>
+  </ds:schemaRefs>
+</ds:datastoreItem>
 </file>
</xml_diff>